<commit_message>
Modified Report to Lab 9
</commit_message>
<xml_diff>
--- a/lab09/Report/БМТП ЛР№9 Лісевич Д. С..docx
+++ b/lab09/Report/БМТП ЛР№9 Лісевич Д. С..docx
@@ -24,8 +24,29 @@
       </w:r>
       <w:proofErr w:type="spellEnd"/>
       <w:r>
-        <w:t xml:space="preserve"> національний технічний університет</w:t>
-      </w:r>
+        <w:t xml:space="preserve"> </w:t>
+      </w:r>
+      <w:proofErr w:type="spellStart"/>
+      <w:r>
+        <w:t>національний</w:t>
+      </w:r>
+      <w:proofErr w:type="spellEnd"/>
+      <w:r>
+        <w:t xml:space="preserve"> </w:t>
+      </w:r>
+      <w:proofErr w:type="spellStart"/>
+      <w:r>
+        <w:t>технічний</w:t>
+      </w:r>
+      <w:proofErr w:type="spellEnd"/>
+      <w:r>
+        <w:t xml:space="preserve"> </w:t>
+      </w:r>
+      <w:proofErr w:type="spellStart"/>
+      <w:r>
+        <w:t>університет</w:t>
+      </w:r>
+      <w:proofErr w:type="spellEnd"/>
     </w:p>
     <w:p>
       <w:pPr>
@@ -52,8 +73,21 @@
       </w:r>
       <w:proofErr w:type="spellEnd"/>
       <w:r>
-        <w:t xml:space="preserve"> та програмного забезпечення</w:t>
-      </w:r>
+        <w:t xml:space="preserve"> та </w:t>
+      </w:r>
+      <w:proofErr w:type="spellStart"/>
+      <w:r>
+        <w:t>програмного</w:t>
+      </w:r>
+      <w:proofErr w:type="spellEnd"/>
+      <w:r>
+        <w:t xml:space="preserve"> </w:t>
+      </w:r>
+      <w:proofErr w:type="spellStart"/>
+      <w:r>
+        <w:t>забезпечення</w:t>
+      </w:r>
+      <w:proofErr w:type="spellEnd"/>
     </w:p>
     <w:p>
       <w:pPr>
@@ -88,22 +122,62 @@
         <w:ind w:right="-40" w:firstLine="0"/>
         <w:jc w:val="center"/>
       </w:pPr>
-      <w:r>
-        <w:t xml:space="preserve">з навчальної дисципліни </w:t>
-      </w:r>
-      <w:proofErr w:type="spellStart"/>
-      <w:r>
-        <w:t>“Базові</w:t>
-      </w:r>
-      <w:proofErr w:type="spellEnd"/>
-      <w:r>
-        <w:t xml:space="preserve"> методології та технології </w:t>
-      </w:r>
-      <w:proofErr w:type="spellStart"/>
-      <w:r>
-        <w:t>програмування”</w:t>
-      </w:r>
-      <w:proofErr w:type="spellEnd"/>
+      <w:proofErr w:type="spellStart"/>
+      <w:r>
+        <w:t>з</w:t>
+      </w:r>
+      <w:proofErr w:type="spellEnd"/>
+      <w:r>
+        <w:t xml:space="preserve"> </w:t>
+      </w:r>
+      <w:proofErr w:type="spellStart"/>
+      <w:r>
+        <w:t>навчальної</w:t>
+      </w:r>
+      <w:proofErr w:type="spellEnd"/>
+      <w:r>
+        <w:t xml:space="preserve"> </w:t>
+      </w:r>
+      <w:proofErr w:type="spellStart"/>
+      <w:r>
+        <w:t>дисципліни</w:t>
+      </w:r>
+      <w:proofErr w:type="spellEnd"/>
+      <w:r>
+        <w:t xml:space="preserve"> “</w:t>
+      </w:r>
+      <w:proofErr w:type="spellStart"/>
+      <w:r>
+        <w:t>Базові</w:t>
+      </w:r>
+      <w:proofErr w:type="spellEnd"/>
+      <w:r>
+        <w:t xml:space="preserve"> </w:t>
+      </w:r>
+      <w:proofErr w:type="spellStart"/>
+      <w:r>
+        <w:t>методології</w:t>
+      </w:r>
+      <w:proofErr w:type="spellEnd"/>
+      <w:r>
+        <w:t xml:space="preserve"> та </w:t>
+      </w:r>
+      <w:proofErr w:type="spellStart"/>
+      <w:r>
+        <w:t>технології</w:t>
+      </w:r>
+      <w:proofErr w:type="spellEnd"/>
+      <w:r>
+        <w:t xml:space="preserve"> </w:t>
+      </w:r>
+      <w:proofErr w:type="spellStart"/>
+      <w:r>
+        <w:t>програмування</w:t>
+      </w:r>
+      <w:proofErr w:type="spellEnd"/>
+      <w:r>
+        <w:t>”</w:t>
+      </w:r>
     </w:p>
     <w:p>
       <w:pPr>
@@ -187,8 +261,21 @@
         <w:ind w:left="8350" w:right="-40" w:hanging="3310"/>
         <w:jc w:val="left"/>
       </w:pPr>
-      <w:r>
-        <w:t xml:space="preserve">викладач кафедри </w:t>
+      <w:proofErr w:type="spellStart"/>
+      <w:r>
+        <w:t>викладач</w:t>
+      </w:r>
+      <w:proofErr w:type="spellEnd"/>
+      <w:r>
+        <w:t xml:space="preserve"> </w:t>
+      </w:r>
+      <w:proofErr w:type="spellStart"/>
+      <w:r>
+        <w:t>кафедри</w:t>
+      </w:r>
+      <w:proofErr w:type="spellEnd"/>
+      <w:r>
+        <w:t xml:space="preserve"> </w:t>
       </w:r>
       <w:proofErr w:type="spellStart"/>
       <w:r>
@@ -272,6 +359,9 @@
     <w:p>
       <w:pPr>
         <w:ind w:right="-40" w:firstLine="851"/>
+        <w:rPr>
+          <w:lang w:val="uk-UA"/>
+        </w:rPr>
       </w:pPr>
       <w:r>
         <w:rPr>
@@ -288,14 +378,23 @@
         <w:t xml:space="preserve"> </w:t>
       </w:r>
       <w:r>
+        <w:rPr>
+          <w:lang w:val="uk-UA"/>
+        </w:rPr>
         <w:t xml:space="preserve">полягає у набутті ґрунтовних вмінь і практичних навичок реалізації технології модульного програмування, застосування операторів С/С++ арифметичних, логічних, побітових операцій, умови, циклів та вибору під час розроблення статичних бібліотек, заголовкових файлів та програмних засобів у </w:t>
       </w:r>
       <w:proofErr w:type="spellStart"/>
       <w:r>
+        <w:rPr>
+          <w:lang w:val="uk-UA"/>
+        </w:rPr>
         <w:t>кросплатформовому</w:t>
       </w:r>
       <w:proofErr w:type="spellEnd"/>
       <w:r>
+        <w:rPr>
+          <w:lang w:val="uk-UA"/>
+        </w:rPr>
         <w:t xml:space="preserve"> середовищі </w:t>
       </w:r>
       <w:proofErr w:type="spellStart"/>
@@ -304,6 +403,9 @@
       </w:r>
       <w:proofErr w:type="spellEnd"/>
       <w:r>
+        <w:rPr>
+          <w:lang w:val="uk-UA"/>
+        </w:rPr>
         <w:t>::</w:t>
       </w:r>
       <w:proofErr w:type="spellStart"/>
@@ -312,6 +414,9 @@
       </w:r>
       <w:proofErr w:type="spellEnd"/>
       <w:r>
+        <w:rPr>
+          <w:lang w:val="uk-UA"/>
+        </w:rPr>
         <w:t>.</w:t>
       </w:r>
     </w:p>
@@ -356,25 +461,43 @@
           <w:numId w:val="2"/>
         </w:numPr>
         <w:ind w:left="0" w:firstLine="851"/>
-      </w:pPr>
-      <w:r>
+        <w:rPr>
+          <w:lang w:val="uk-UA"/>
+        </w:rPr>
+      </w:pPr>
+      <w:r>
+        <w:rPr>
+          <w:lang w:val="uk-UA"/>
+        </w:rPr>
         <w:t xml:space="preserve">Реалізувати функції розв’язування задач 9.1–9.3 як складових статичної бібліотеки </w:t>
       </w:r>
       <w:proofErr w:type="spellStart"/>
       <w:r>
-        <w:t>libModulesПрізвище.а</w:t>
-      </w:r>
-      <w:proofErr w:type="spellEnd"/>
-      <w:r>
+        <w:t>libModules</w:t>
+      </w:r>
+      <w:r>
+        <w:rPr>
+          <w:lang w:val="uk-UA"/>
+        </w:rPr>
+        <w:t>Прізвище.а</w:t>
+      </w:r>
+      <w:proofErr w:type="spellEnd"/>
+      <w:r>
+        <w:rPr>
+          <w:lang w:val="uk-UA"/>
+        </w:rPr>
         <w:t xml:space="preserve"> (проект </w:t>
       </w:r>
       <w:proofErr w:type="spellStart"/>
       <w:r>
-        <w:t>ModulesПрізвище</w:t>
-      </w:r>
-      <w:proofErr w:type="spellEnd"/>
-      <w:r>
-        <w:t>, створений під час виконання лабораторної роботи №8).</w:t>
+        <w:t>Modules</w:t>
+      </w:r>
+      <w:proofErr w:type="spellEnd"/>
+      <w:r>
+        <w:rPr>
+          <w:lang w:val="uk-UA"/>
+        </w:rPr>
+        <w:t>Прізвище, створений під час виконання лабораторної роботи №8).</w:t>
       </w:r>
     </w:p>
     <w:p>
@@ -385,16 +508,31 @@
           <w:numId w:val="2"/>
         </w:numPr>
         <w:ind w:left="0" w:firstLine="851"/>
-      </w:pPr>
-      <w:r>
+        <w:rPr>
+          <w:lang w:val="uk-UA"/>
+        </w:rPr>
+      </w:pPr>
+      <w:r>
+        <w:rPr>
+          <w:lang w:val="uk-UA"/>
+        </w:rPr>
         <w:t xml:space="preserve">Реалізувати програмне забезпечення розв’язування задачі 9.4 на основі функцій статичної бібліотеки </w:t>
       </w:r>
       <w:proofErr w:type="spellStart"/>
       <w:r>
-        <w:t>libModulesПрізвище.а</w:t>
-      </w:r>
-      <w:proofErr w:type="spellEnd"/>
-      <w:r>
+        <w:t>libModules</w:t>
+      </w:r>
+      <w:r>
+        <w:rPr>
+          <w:lang w:val="uk-UA"/>
+        </w:rPr>
+        <w:t>Прізвище.а</w:t>
+      </w:r>
+      <w:proofErr w:type="spellEnd"/>
+      <w:r>
+        <w:rPr>
+          <w:lang w:val="uk-UA"/>
+        </w:rPr>
         <w:t>.</w:t>
       </w:r>
     </w:p>
@@ -426,7 +564,6 @@
         <w:rPr>
           <w:b/>
           <w:noProof/>
-          <w:lang w:val="ru-RU"/>
         </w:rPr>
         <w:drawing>
           <wp:inline distT="0" distB="0" distL="0" distR="0">
@@ -590,7 +727,6 @@
         <w:rPr>
           <w:b/>
           <w:noProof/>
-          <w:lang w:val="ru-RU"/>
         </w:rPr>
         <w:drawing>
           <wp:inline distT="0" distB="0" distL="0" distR="0">
@@ -754,7 +890,6 @@
         <w:rPr>
           <w:b/>
           <w:noProof/>
-          <w:lang w:val="ru-RU"/>
         </w:rPr>
         <w:drawing>
           <wp:inline distT="0" distB="0" distL="0" distR="0">
@@ -875,7 +1010,6 @@
         <w:rPr>
           <w:b/>
           <w:noProof/>
-          <w:lang w:val="ru-RU"/>
         </w:rPr>
         <w:drawing>
           <wp:inline distT="0" distB="0" distL="0" distR="0">
@@ -1037,16 +1171,34 @@
       <w:r>
         <w:rPr>
           <w:b/>
-          <w:lang w:val="ru-RU"/>
         </w:rPr>
         <w:lastRenderedPageBreak/>
-        <w:t xml:space="preserve">Результат запуску </w:t>
-      </w:r>
-      <w:proofErr w:type="spellStart"/>
+        <w:t>Результат</w:t>
+      </w:r>
       <w:r>
         <w:rPr>
           <w:b/>
-          <w:lang w:val="ru-RU"/>
+          <w:lang w:val="en-US"/>
+        </w:rPr>
+        <w:t xml:space="preserve"> </w:t>
+      </w:r>
+      <w:r>
+        <w:rPr>
+          <w:b/>
+        </w:rPr>
+        <w:t>запуску</w:t>
+      </w:r>
+      <w:r>
+        <w:rPr>
+          <w:b/>
+          <w:lang w:val="en-US"/>
+        </w:rPr>
+        <w:t xml:space="preserve"> </w:t>
+      </w:r>
+      <w:proofErr w:type="spellStart"/>
+      <w:r>
+        <w:rPr>
+          <w:b/>
         </w:rPr>
         <w:t>застосунку</w:t>
       </w:r>
@@ -1054,7 +1206,7 @@
       <w:r>
         <w:rPr>
           <w:b/>
-          <w:lang w:val="ru-RU"/>
+          <w:lang w:val="en-US"/>
         </w:rPr>
         <w:t xml:space="preserve"> </w:t>
       </w:r>
@@ -4126,6 +4278,9 @@
         <w:t>Під час виконання лабораторної роботи,</w:t>
       </w:r>
       <w:r>
+        <w:rPr>
+          <w:lang w:val="en-US"/>
+        </w:rPr>
         <w:t xml:space="preserve"> </w:t>
       </w:r>
       <w:proofErr w:type="spellStart"/>
@@ -4140,7 +4295,348 @@
         <w:t>в</w:t>
       </w:r>
       <w:r>
-        <w:t xml:space="preserve"> ґрунтовних вмінь і практичних навичок реалізації технології модульного програмування, застосування операторів С/С++ арифметичних, логічних, побітових операцій, умови, циклів та вибору під час розроблення статичних бібліотек, заголовкових файлів та програмних засобів у </w:t>
+        <w:rPr>
+          <w:lang w:val="en-US"/>
+        </w:rPr>
+        <w:t xml:space="preserve"> </w:t>
+      </w:r>
+      <w:proofErr w:type="spellStart"/>
+      <w:r>
+        <w:t>ґрунтовних</w:t>
+      </w:r>
+      <w:proofErr w:type="spellEnd"/>
+      <w:r>
+        <w:rPr>
+          <w:lang w:val="en-US"/>
+        </w:rPr>
+        <w:t xml:space="preserve"> </w:t>
+      </w:r>
+      <w:proofErr w:type="spellStart"/>
+      <w:r>
+        <w:t>вмінь</w:t>
+      </w:r>
+      <w:proofErr w:type="spellEnd"/>
+      <w:r>
+        <w:rPr>
+          <w:lang w:val="en-US"/>
+        </w:rPr>
+        <w:t xml:space="preserve"> </w:t>
+      </w:r>
+      <w:proofErr w:type="spellStart"/>
+      <w:r>
+        <w:t>і</w:t>
+      </w:r>
+      <w:proofErr w:type="spellEnd"/>
+      <w:r>
+        <w:rPr>
+          <w:lang w:val="en-US"/>
+        </w:rPr>
+        <w:t xml:space="preserve"> </w:t>
+      </w:r>
+      <w:proofErr w:type="spellStart"/>
+      <w:r>
+        <w:t>практичних</w:t>
+      </w:r>
+      <w:proofErr w:type="spellEnd"/>
+      <w:r>
+        <w:rPr>
+          <w:lang w:val="en-US"/>
+        </w:rPr>
+        <w:t xml:space="preserve"> </w:t>
+      </w:r>
+      <w:proofErr w:type="spellStart"/>
+      <w:r>
+        <w:t>навичок</w:t>
+      </w:r>
+      <w:proofErr w:type="spellEnd"/>
+      <w:r>
+        <w:rPr>
+          <w:lang w:val="en-US"/>
+        </w:rPr>
+        <w:t xml:space="preserve"> </w:t>
+      </w:r>
+      <w:proofErr w:type="spellStart"/>
+      <w:r>
+        <w:t>реалізації</w:t>
+      </w:r>
+      <w:proofErr w:type="spellEnd"/>
+      <w:r>
+        <w:rPr>
+          <w:lang w:val="en-US"/>
+        </w:rPr>
+        <w:t xml:space="preserve"> </w:t>
+      </w:r>
+      <w:proofErr w:type="spellStart"/>
+      <w:r>
+        <w:t>технології</w:t>
+      </w:r>
+      <w:proofErr w:type="spellEnd"/>
+      <w:r>
+        <w:rPr>
+          <w:lang w:val="en-US"/>
+        </w:rPr>
+        <w:t xml:space="preserve"> </w:t>
+      </w:r>
+      <w:r>
+        <w:t>модульного</w:t>
+      </w:r>
+      <w:r>
+        <w:rPr>
+          <w:lang w:val="en-US"/>
+        </w:rPr>
+        <w:t xml:space="preserve"> </w:t>
+      </w:r>
+      <w:proofErr w:type="spellStart"/>
+      <w:r>
+        <w:t>програмування</w:t>
+      </w:r>
+      <w:proofErr w:type="spellEnd"/>
+      <w:r>
+        <w:rPr>
+          <w:lang w:val="en-US"/>
+        </w:rPr>
+        <w:t xml:space="preserve">, </w:t>
+      </w:r>
+      <w:proofErr w:type="spellStart"/>
+      <w:r>
+        <w:t>застосування</w:t>
+      </w:r>
+      <w:proofErr w:type="spellEnd"/>
+      <w:r>
+        <w:rPr>
+          <w:lang w:val="en-US"/>
+        </w:rPr>
+        <w:t xml:space="preserve"> </w:t>
+      </w:r>
+      <w:proofErr w:type="spellStart"/>
+      <w:r>
+        <w:t>операторів</w:t>
+      </w:r>
+      <w:proofErr w:type="spellEnd"/>
+      <w:r>
+        <w:rPr>
+          <w:lang w:val="en-US"/>
+        </w:rPr>
+        <w:t xml:space="preserve"> </w:t>
+      </w:r>
+      <w:r>
+        <w:t>С</w:t>
+      </w:r>
+      <w:r>
+        <w:rPr>
+          <w:lang w:val="en-US"/>
+        </w:rPr>
+        <w:t>/</w:t>
+      </w:r>
+      <w:r>
+        <w:t>С</w:t>
+      </w:r>
+      <w:r>
+        <w:rPr>
+          <w:lang w:val="en-US"/>
+        </w:rPr>
+        <w:t xml:space="preserve">++ </w:t>
+      </w:r>
+      <w:proofErr w:type="spellStart"/>
+      <w:r>
+        <w:t>арифметичних</w:t>
+      </w:r>
+      <w:proofErr w:type="spellEnd"/>
+      <w:r>
+        <w:rPr>
+          <w:lang w:val="en-US"/>
+        </w:rPr>
+        <w:t xml:space="preserve">, </w:t>
+      </w:r>
+      <w:proofErr w:type="spellStart"/>
+      <w:r>
+        <w:t>логічних</w:t>
+      </w:r>
+      <w:proofErr w:type="spellEnd"/>
+      <w:r>
+        <w:rPr>
+          <w:lang w:val="en-US"/>
+        </w:rPr>
+        <w:t xml:space="preserve">, </w:t>
+      </w:r>
+      <w:proofErr w:type="spellStart"/>
+      <w:r>
+        <w:t>побітових</w:t>
+      </w:r>
+      <w:proofErr w:type="spellEnd"/>
+      <w:r>
+        <w:rPr>
+          <w:lang w:val="en-US"/>
+        </w:rPr>
+        <w:t xml:space="preserve"> </w:t>
+      </w:r>
+      <w:proofErr w:type="spellStart"/>
+      <w:r>
+        <w:t>операцій</w:t>
+      </w:r>
+      <w:proofErr w:type="spellEnd"/>
+      <w:r>
+        <w:rPr>
+          <w:lang w:val="en-US"/>
+        </w:rPr>
+        <w:t xml:space="preserve">, </w:t>
+      </w:r>
+      <w:proofErr w:type="spellStart"/>
+      <w:r>
+        <w:t>умови</w:t>
+      </w:r>
+      <w:proofErr w:type="spellEnd"/>
+      <w:r>
+        <w:rPr>
+          <w:lang w:val="en-US"/>
+        </w:rPr>
+        <w:t xml:space="preserve">, </w:t>
+      </w:r>
+      <w:proofErr w:type="spellStart"/>
+      <w:r>
+        <w:t>циклів</w:t>
+      </w:r>
+      <w:proofErr w:type="spellEnd"/>
+      <w:r>
+        <w:rPr>
+          <w:lang w:val="en-US"/>
+        </w:rPr>
+        <w:t xml:space="preserve"> </w:t>
+      </w:r>
+      <w:r>
+        <w:t>та</w:t>
+      </w:r>
+      <w:r>
+        <w:rPr>
+          <w:lang w:val="en-US"/>
+        </w:rPr>
+        <w:t xml:space="preserve"> </w:t>
+      </w:r>
+      <w:proofErr w:type="spellStart"/>
+      <w:r>
+        <w:t>вибору</w:t>
+      </w:r>
+      <w:proofErr w:type="spellEnd"/>
+      <w:r>
+        <w:rPr>
+          <w:lang w:val="en-US"/>
+        </w:rPr>
+        <w:t xml:space="preserve"> </w:t>
+      </w:r>
+      <w:proofErr w:type="spellStart"/>
+      <w:r>
+        <w:t>під</w:t>
+      </w:r>
+      <w:proofErr w:type="spellEnd"/>
+      <w:r>
+        <w:rPr>
+          <w:lang w:val="en-US"/>
+        </w:rPr>
+        <w:t xml:space="preserve"> </w:t>
+      </w:r>
+      <w:r>
+        <w:t>час</w:t>
+      </w:r>
+      <w:r>
+        <w:rPr>
+          <w:lang w:val="en-US"/>
+        </w:rPr>
+        <w:t xml:space="preserve"> </w:t>
+      </w:r>
+      <w:proofErr w:type="spellStart"/>
+      <w:r>
+        <w:t>розроблення</w:t>
+      </w:r>
+      <w:proofErr w:type="spellEnd"/>
+      <w:r>
+        <w:rPr>
+          <w:lang w:val="en-US"/>
+        </w:rPr>
+        <w:t xml:space="preserve"> </w:t>
+      </w:r>
+      <w:proofErr w:type="spellStart"/>
+      <w:r>
+        <w:t>статичних</w:t>
+      </w:r>
+      <w:proofErr w:type="spellEnd"/>
+      <w:r>
+        <w:rPr>
+          <w:lang w:val="en-US"/>
+        </w:rPr>
+        <w:t xml:space="preserve"> </w:t>
+      </w:r>
+      <w:proofErr w:type="spellStart"/>
+      <w:r>
+        <w:t>бібліотек</w:t>
+      </w:r>
+      <w:proofErr w:type="spellEnd"/>
+      <w:r>
+        <w:rPr>
+          <w:lang w:val="en-US"/>
+        </w:rPr>
+        <w:t xml:space="preserve">, </w:t>
+      </w:r>
+      <w:proofErr w:type="spellStart"/>
+      <w:r>
+        <w:t>заголовкових</w:t>
+      </w:r>
+      <w:proofErr w:type="spellEnd"/>
+      <w:r>
+        <w:rPr>
+          <w:lang w:val="en-US"/>
+        </w:rPr>
+        <w:t xml:space="preserve"> </w:t>
+      </w:r>
+      <w:proofErr w:type="spellStart"/>
+      <w:r>
+        <w:t>файлів</w:t>
+      </w:r>
+      <w:proofErr w:type="spellEnd"/>
+      <w:r>
+        <w:rPr>
+          <w:lang w:val="en-US"/>
+        </w:rPr>
+        <w:t xml:space="preserve"> </w:t>
+      </w:r>
+      <w:r>
+        <w:t>та</w:t>
+      </w:r>
+      <w:r>
+        <w:rPr>
+          <w:lang w:val="en-US"/>
+        </w:rPr>
+        <w:t xml:space="preserve"> </w:t>
+      </w:r>
+      <w:proofErr w:type="spellStart"/>
+      <w:r>
+        <w:t>програмних</w:t>
+      </w:r>
+      <w:proofErr w:type="spellEnd"/>
+      <w:r>
+        <w:rPr>
+          <w:lang w:val="en-US"/>
+        </w:rPr>
+        <w:t xml:space="preserve"> </w:t>
+      </w:r>
+      <w:proofErr w:type="spellStart"/>
+      <w:r>
+        <w:t>засобів</w:t>
+      </w:r>
+      <w:proofErr w:type="spellEnd"/>
+      <w:r>
+        <w:rPr>
+          <w:lang w:val="en-US"/>
+        </w:rPr>
+        <w:t xml:space="preserve"> </w:t>
+      </w:r>
+      <w:r>
+        <w:t>у</w:t>
+      </w:r>
+      <w:r>
+        <w:rPr>
+          <w:lang w:val="en-US"/>
+        </w:rPr>
+        <w:t xml:space="preserve"> </w:t>
       </w:r>
       <w:proofErr w:type="spellStart"/>
       <w:r>
@@ -4148,23 +4644,21 @@
       </w:r>
       <w:proofErr w:type="spellEnd"/>
       <w:r>
-        <w:t xml:space="preserve"> середовищі </w:t>
-      </w:r>
-      <w:proofErr w:type="spellStart"/>
-      <w:r>
-        <w:t>Code</w:t>
-      </w:r>
-      <w:proofErr w:type="spellEnd"/>
-      <w:r>
-        <w:t>::</w:t>
-      </w:r>
-      <w:proofErr w:type="spellStart"/>
-      <w:r>
-        <w:t>Blocks</w:t>
-      </w:r>
-      <w:proofErr w:type="spellEnd"/>
-      <w:r>
-        <w:t>.</w:t>
+        <w:rPr>
+          <w:lang w:val="en-US"/>
+        </w:rPr>
+        <w:t xml:space="preserve"> </w:t>
+      </w:r>
+      <w:proofErr w:type="spellStart"/>
+      <w:r>
+        <w:t>середовищі</w:t>
+      </w:r>
+      <w:proofErr w:type="spellEnd"/>
+      <w:r>
+        <w:rPr>
+          <w:lang w:val="en-US"/>
+        </w:rPr>
+        <w:t xml:space="preserve"> Code::Blocks.</w:t>
       </w:r>
     </w:p>
     <w:p>
@@ -4464,97 +4958,136 @@
         </w:rPr>
       </w:pPr>
       <w:r>
-        <w:t xml:space="preserve">Як вже було зазначено в моєму попередньому звіті з лабораторної роботи №8 </w:t>
-      </w:r>
-      <w:r>
-        <w:t xml:space="preserve">з дисципліни </w:t>
-      </w:r>
-      <w:proofErr w:type="spellStart"/>
-      <w:r>
+        <w:rPr>
+          <w:lang w:val="uk-UA"/>
+        </w:rPr>
+        <w:t xml:space="preserve">Як вже було зазначено в моєму попередньому звіті з лабораторної роботи №8 з дисципліни </w:t>
+      </w:r>
+      <w:proofErr w:type="spellStart"/>
+      <w:r>
+        <w:rPr>
+          <w:lang w:val="uk-UA"/>
+        </w:rPr>
         <w:t>“Базові</w:t>
       </w:r>
       <w:proofErr w:type="spellEnd"/>
       <w:r>
-        <w:t xml:space="preserve"> методології та технології програмування на тему</w:t>
-      </w:r>
-      <w:r>
+        <w:rPr>
+          <w:lang w:val="uk-UA"/>
+        </w:rPr>
+        <w:t xml:space="preserve"> методології та технології програмування на тему </w:t>
+      </w:r>
+      <w:proofErr w:type="spellStart"/>
+      <w:r>
+        <w:rPr>
+          <w:lang w:val="uk-UA"/>
+        </w:rPr>
+        <w:t>“Реалізація</w:t>
+      </w:r>
+      <w:proofErr w:type="spellEnd"/>
+      <w:r>
+        <w:rPr>
+          <w:lang w:val="uk-UA"/>
+        </w:rPr>
+        <w:t xml:space="preserve"> статичних бібліотек модулів лінійних обчислювальних </w:t>
+      </w:r>
+      <w:proofErr w:type="spellStart"/>
+      <w:r>
+        <w:rPr>
+          <w:lang w:val="uk-UA"/>
+        </w:rPr>
+        <w:t>процесів”</w:t>
+      </w:r>
+      <w:proofErr w:type="spellEnd"/>
+      <w:r>
+        <w:rPr>
+          <w:lang w:val="uk-UA"/>
+        </w:rPr>
+        <w:t xml:space="preserve"> мета якої полягає у набутті ґрунтовних вмінь і практичних навичок застосування теоретичних положень методології модульного програмування, реалізації метода функціональної декомпозиції задач, метода модульного (блочного) тестування, представлення мовою програмування С++ даних скалярних типів, арифметичних і логічних операцій, потокового введення й виведення інформації, розроблення програмних модулів та засобів у </w:t>
+      </w:r>
+      <w:proofErr w:type="spellStart"/>
+      <w:r>
+        <w:rPr>
+          <w:lang w:val="uk-UA"/>
+        </w:rPr>
+        <w:t>кросплатформовому</w:t>
+      </w:r>
+      <w:proofErr w:type="spellEnd"/>
+      <w:r>
+        <w:rPr>
+          <w:lang w:val="uk-UA"/>
+        </w:rPr>
+        <w:t xml:space="preserve"> середовищі </w:t>
+      </w:r>
+      <w:proofErr w:type="spellStart"/>
+      <w:r>
+        <w:t>Code</w:t>
+      </w:r>
+      <w:proofErr w:type="spellEnd"/>
+      <w:r>
+        <w:rPr>
+          <w:lang w:val="uk-UA"/>
+        </w:rPr>
+        <w:t>::</w:t>
+      </w:r>
+      <w:proofErr w:type="spellStart"/>
+      <w:r>
+        <w:t>Blocks</w:t>
+      </w:r>
+      <w:proofErr w:type="spellEnd"/>
+      <w:r>
+        <w:rPr>
+          <w:lang w:val="uk-UA"/>
+        </w:rPr>
+        <w:t xml:space="preserve"> (</w:t>
+      </w:r>
+      <w:r>
+        <w:t>GNU</w:t>
+      </w:r>
+      <w:r>
+        <w:rPr>
+          <w:lang w:val="uk-UA"/>
+        </w:rPr>
         <w:t xml:space="preserve"> </w:t>
       </w:r>
-      <w:proofErr w:type="spellStart"/>
-      <w:r>
-        <w:t>“</w:t>
-      </w:r>
-      <w:r>
-        <w:t>Реалізація</w:t>
-      </w:r>
-      <w:proofErr w:type="spellEnd"/>
-      <w:r>
+      <w:r>
+        <w:t>GCC</w:t>
+      </w:r>
+      <w:r>
+        <w:rPr>
+          <w:lang w:val="uk-UA"/>
+        </w:rPr>
         <w:t xml:space="preserve"> </w:t>
       </w:r>
-      <w:r>
-        <w:t xml:space="preserve">статичних бібліотек модулів лінійних обчислювальних </w:t>
-      </w:r>
-      <w:proofErr w:type="spellStart"/>
-      <w:r>
-        <w:t>процесів”</w:t>
-      </w:r>
-      <w:proofErr w:type="spellEnd"/>
-      <w:r>
+      <w:proofErr w:type="spellStart"/>
+      <w:r>
+        <w:t>Compiler</w:t>
+      </w:r>
+      <w:proofErr w:type="spellEnd"/>
+      <w:r>
+        <w:rPr>
+          <w:lang w:val="uk-UA"/>
+        </w:rPr>
+        <w:t xml:space="preserve">) </w:t>
+      </w:r>
+      <w:proofErr w:type="spellStart"/>
+      <w:r>
+        <w:rPr>
+          <w:lang w:val="en-US"/>
+        </w:rPr>
+        <w:t>GitHub</w:t>
+      </w:r>
+      <w:proofErr w:type="spellEnd"/>
+      <w:r>
+        <w:rPr>
+          <w:lang w:val="uk-UA"/>
+        </w:rPr>
         <w:t xml:space="preserve"> </w:t>
       </w:r>
       <w:r>
-        <w:t xml:space="preserve">мета якої </w:t>
-      </w:r>
-      <w:r>
-        <w:t xml:space="preserve">полягає у набутті ґрунтовних вмінь і практичних навичок застосування теоретичних положень методології модульного програмування, реалізації метода функціональної декомпозиції задач, метода модульного (блочного) тестування, представлення мовою програмування С++ даних скалярних типів, арифметичних і логічних операцій, потокового введення й виведення інформації, розроблення програмних модулів та засобів у </w:t>
-      </w:r>
-      <w:proofErr w:type="spellStart"/>
-      <w:r>
-        <w:t>кросплатформовому</w:t>
-      </w:r>
-      <w:proofErr w:type="spellEnd"/>
-      <w:r>
-        <w:t xml:space="preserve"> середовищі </w:t>
-      </w:r>
-      <w:proofErr w:type="spellStart"/>
-      <w:r>
-        <w:t>Code</w:t>
-      </w:r>
-      <w:proofErr w:type="spellEnd"/>
-      <w:r>
-        <w:t>::</w:t>
-      </w:r>
-      <w:proofErr w:type="spellStart"/>
-      <w:r>
-        <w:t>Blocks</w:t>
-      </w:r>
-      <w:proofErr w:type="spellEnd"/>
-      <w:r>
-        <w:t xml:space="preserve"> (GNU GCC </w:t>
-      </w:r>
-      <w:proofErr w:type="spellStart"/>
-      <w:r>
-        <w:t>Compiler</w:t>
-      </w:r>
-      <w:proofErr w:type="spellEnd"/>
-      <w:r>
-        <w:t xml:space="preserve">) </w:t>
-      </w:r>
-      <w:proofErr w:type="spellStart"/>
-      <w:r>
-        <w:rPr>
-          <w:lang w:val="en-US"/>
-        </w:rPr>
-        <w:t>GitHub</w:t>
-      </w:r>
-      <w:proofErr w:type="spellEnd"/>
-      <w:r>
         <w:rPr>
           <w:lang w:val="uk-UA"/>
         </w:rPr>
-        <w:t xml:space="preserve"> </w:t>
-      </w:r>
-      <w:r>
         <w:t xml:space="preserve">дає можливість розбити роботу на етапи, яка є дуже зручною, особливо сьогодні. </w:t>
       </w:r>
     </w:p>
@@ -4563,7 +5096,26 @@
         <w:spacing w:before="240"/>
       </w:pPr>
       <w:r>
-        <w:t xml:space="preserve">Одним із спостережень виконання лабораторної роботи є факт вирішення задач із попередніх лабораторних, проте з використанням модульної парадигми та більш ширшого спектру взаємодії з середовищем розробки. Керуючись строгою постановкою задачі, попередньо було виявлено та ліквідовано можливі проблеми: </w:t>
+        <w:rPr>
+          <w:lang w:val="uk-UA"/>
+        </w:rPr>
+        <w:t xml:space="preserve">Одним із спостережень виконання лабораторної роботи є факт вирішення задач із попередніх лабораторних, проте з використанням модульної парадигми та більш ширшого спектру взаємодії з середовищем розробки. </w:t>
+      </w:r>
+      <w:proofErr w:type="spellStart"/>
+      <w:r>
+        <w:t>Керуючись</w:t>
+      </w:r>
+      <w:proofErr w:type="spellEnd"/>
+      <w:r>
+        <w:t xml:space="preserve"> строгою постановкою </w:t>
+      </w:r>
+      <w:proofErr w:type="spellStart"/>
+      <w:r>
+        <w:t>задачі</w:t>
+      </w:r>
+      <w:proofErr w:type="spellEnd"/>
+      <w:r>
+        <w:t xml:space="preserve">, попередньо було виявлено та ліквідовано можливі проблеми: </w:t>
       </w:r>
     </w:p>
     <w:p>
@@ -4585,7 +5137,15 @@
       <w:bookmarkStart w:id="1" w:name="_GoBack"/>
       <w:bookmarkEnd w:id="1"/>
       <w:r>
-        <w:t xml:space="preserve">же с цим кодуванням, на відміну від CP-1251 та CP-866 не виникає проблем з відображенням файлу коду на сторінці </w:t>
+        <w:t xml:space="preserve">же с цим кодуванням, на відміну від CP-1251 та CP-866 не виникає проблем з відображенням файлу коду на </w:t>
+      </w:r>
+      <w:proofErr w:type="spellStart"/>
+      <w:r>
+        <w:t>сторінці</w:t>
+      </w:r>
+      <w:proofErr w:type="spellEnd"/>
+      <w:r>
+        <w:t xml:space="preserve"> </w:t>
       </w:r>
       <w:proofErr w:type="spellStart"/>
       <w:r>
@@ -4608,7 +5168,15 @@
       </w:r>
       <w:r>
         <w:lastRenderedPageBreak/>
-        <w:t xml:space="preserve">(завдання 9.1: нулем визначається час роботи), або ж як -1 (в інших завданнях, окрім 9.4), що одразу свідчить про порушення умов алгоритмізації та визначення результату </w:t>
+        <w:t xml:space="preserve">(завдання 9.1: нулем визначається час роботи), або ж як -1 (в інших завданнях, окрім 9.4), що одразу свідчить про порушення умов алгоритмізації та </w:t>
+      </w:r>
+      <w:proofErr w:type="spellStart"/>
+      <w:r>
+        <w:t>визначення</w:t>
+      </w:r>
+      <w:proofErr w:type="spellEnd"/>
+      <w:r>
+        <w:t xml:space="preserve"> результату </w:t>
       </w:r>
       <w:proofErr w:type="spellStart"/>
       <w:r>
@@ -4631,12 +5199,33 @@
       <w:pPr>
         <w:spacing w:before="240"/>
         <w:ind w:firstLine="851"/>
-        <w:rPr>
-          <w:lang w:val="en-US"/>
-        </w:rPr>
-      </w:pPr>
-      <w:r>
-        <w:t xml:space="preserve">Для вирішення всіх цих </w:t>
+      </w:pPr>
+      <w:r>
+        <w:t xml:space="preserve">Для </w:t>
+      </w:r>
+      <w:proofErr w:type="spellStart"/>
+      <w:r>
+        <w:t>вирішення</w:t>
+      </w:r>
+      <w:proofErr w:type="spellEnd"/>
+      <w:r>
+        <w:t xml:space="preserve"> </w:t>
+      </w:r>
+      <w:proofErr w:type="spellStart"/>
+      <w:r>
+        <w:t>всіх</w:t>
+      </w:r>
+      <w:proofErr w:type="spellEnd"/>
+      <w:r>
+        <w:t xml:space="preserve"> </w:t>
+      </w:r>
+      <w:proofErr w:type="spellStart"/>
+      <w:r>
+        <w:t>цих</w:t>
+      </w:r>
+      <w:proofErr w:type="spellEnd"/>
+      <w:r>
+        <w:t xml:space="preserve"> </w:t>
       </w:r>
       <w:proofErr w:type="spellStart"/>
       <w:r>
@@ -4644,7 +5233,15 @@
       </w:r>
       <w:proofErr w:type="spellEnd"/>
       <w:r>
-        <w:t xml:space="preserve"> створена статична бібліотека </w:t>
+        <w:t xml:space="preserve"> створена статична </w:t>
+      </w:r>
+      <w:proofErr w:type="spellStart"/>
+      <w:r>
+        <w:t>бібліотека</w:t>
+      </w:r>
+      <w:proofErr w:type="spellEnd"/>
+      <w:r>
+        <w:t xml:space="preserve"> </w:t>
       </w:r>
       <w:proofErr w:type="spellStart"/>
       <w:r>
@@ -4667,7 +5264,39 @@
         <w:t>a</w:t>
       </w:r>
       <w:r>
-        <w:t xml:space="preserve"> в середині якої знаходиться функція </w:t>
+        <w:t xml:space="preserve"> в </w:t>
+      </w:r>
+      <w:proofErr w:type="spellStart"/>
+      <w:r>
+        <w:t>середині</w:t>
+      </w:r>
+      <w:proofErr w:type="spellEnd"/>
+      <w:r>
+        <w:t xml:space="preserve"> </w:t>
+      </w:r>
+      <w:proofErr w:type="spellStart"/>
+      <w:r>
+        <w:t>якої</w:t>
+      </w:r>
+      <w:proofErr w:type="spellEnd"/>
+      <w:r>
+        <w:t xml:space="preserve"> </w:t>
+      </w:r>
+      <w:proofErr w:type="spellStart"/>
+      <w:r>
+        <w:t>знаходиться</w:t>
+      </w:r>
+      <w:proofErr w:type="spellEnd"/>
+      <w:r>
+        <w:t xml:space="preserve"> </w:t>
+      </w:r>
+      <w:proofErr w:type="spellStart"/>
+      <w:r>
+        <w:t>функція</w:t>
+      </w:r>
+      <w:proofErr w:type="spellEnd"/>
+      <w:r>
+        <w:t xml:space="preserve"> </w:t>
       </w:r>
       <w:r>
         <w:rPr>
@@ -4693,12 +5322,14 @@
         </w:rPr>
         <w:t>temp</w:t>
       </w:r>
+      <w:proofErr w:type="spellStart"/>
       <w:r>
         <w:t>_</w:t>
       </w:r>
       <w:r>
         <w:t>cel</w:t>
       </w:r>
+      <w:proofErr w:type="spellEnd"/>
       <w:r>
         <w:t xml:space="preserve">, </w:t>
       </w:r>
@@ -4708,9 +5339,11 @@
         </w:rPr>
         <w:t>temp</w:t>
       </w:r>
+      <w:proofErr w:type="spellStart"/>
       <w:r>
         <w:t>_far</w:t>
       </w:r>
+      <w:proofErr w:type="spellEnd"/>
       <w:r>
         <w:t xml:space="preserve">, </w:t>
       </w:r>
@@ -4723,7 +5356,31 @@
         <w:t xml:space="preserve"> </w:t>
       </w:r>
       <w:r>
-        <w:t xml:space="preserve">та підключені бібліотеки, зокрема: </w:t>
+        <w:t xml:space="preserve">та </w:t>
+      </w:r>
+      <w:proofErr w:type="spellStart"/>
+      <w:r>
+        <w:t>підключені</w:t>
+      </w:r>
+      <w:proofErr w:type="spellEnd"/>
+      <w:r>
+        <w:t xml:space="preserve"> </w:t>
+      </w:r>
+      <w:proofErr w:type="spellStart"/>
+      <w:r>
+        <w:t>бібліотеки</w:t>
+      </w:r>
+      <w:proofErr w:type="spellEnd"/>
+      <w:r>
+        <w:t xml:space="preserve">, </w:t>
+      </w:r>
+      <w:proofErr w:type="spellStart"/>
+      <w:r>
+        <w:t>зокрема</w:t>
+      </w:r>
+      <w:proofErr w:type="spellEnd"/>
+      <w:r>
+        <w:t xml:space="preserve">: </w:t>
       </w:r>
       <w:proofErr w:type="spellStart"/>
       <w:r>
@@ -4756,7 +5413,23 @@
       </w:r>
       <w:proofErr w:type="spellEnd"/>
       <w:r>
-        <w:t xml:space="preserve">. Також був створений заголовковий файл </w:t>
+        <w:t xml:space="preserve">. Також був </w:t>
+      </w:r>
+      <w:proofErr w:type="spellStart"/>
+      <w:r>
+        <w:t>створений</w:t>
+      </w:r>
+      <w:proofErr w:type="spellEnd"/>
+      <w:r>
+        <w:t xml:space="preserve"> </w:t>
+      </w:r>
+      <w:proofErr w:type="spellStart"/>
+      <w:r>
+        <w:t>заголовковий</w:t>
+      </w:r>
+      <w:proofErr w:type="spellEnd"/>
+      <w:r>
+        <w:t xml:space="preserve"> файл </w:t>
       </w:r>
       <w:proofErr w:type="spellStart"/>
       <w:r>
@@ -4779,13 +5452,50 @@
         <w:t>h</w:t>
       </w:r>
       <w:r>
-        <w:t xml:space="preserve"> в середині якого знаходиться прототип</w:t>
+        <w:t xml:space="preserve"> в </w:t>
+      </w:r>
+      <w:proofErr w:type="spellStart"/>
+      <w:r>
+        <w:t>середині</w:t>
+      </w:r>
+      <w:proofErr w:type="spellEnd"/>
+      <w:r>
+        <w:t xml:space="preserve"> </w:t>
+      </w:r>
+      <w:proofErr w:type="spellStart"/>
+      <w:r>
+        <w:t>якого</w:t>
+      </w:r>
+      <w:proofErr w:type="spellEnd"/>
+      <w:r>
+        <w:t xml:space="preserve"> </w:t>
+      </w:r>
+      <w:proofErr w:type="spellStart"/>
+      <w:r>
+        <w:t>знаходиться</w:t>
+      </w:r>
+      <w:proofErr w:type="spellEnd"/>
+      <w:r>
+        <w:t xml:space="preserve"> </w:t>
+      </w:r>
+      <w:proofErr w:type="spellStart"/>
+      <w:r>
+        <w:t>прототип</w:t>
       </w:r>
       <w:r>
         <w:t>и</w:t>
       </w:r>
-      <w:r>
-        <w:t xml:space="preserve"> функцій </w:t>
+      <w:proofErr w:type="spellEnd"/>
+      <w:r>
+        <w:t xml:space="preserve"> </w:t>
+      </w:r>
+      <w:proofErr w:type="spellStart"/>
+      <w:r>
+        <w:t>функцій</w:t>
+      </w:r>
+      <w:proofErr w:type="spellEnd"/>
+      <w:r>
+        <w:t xml:space="preserve"> </w:t>
       </w:r>
       <w:r>
         <w:rPr>
@@ -4836,7 +5546,39 @@
         <w:t>.</w:t>
       </w:r>
       <w:r>
-        <w:t xml:space="preserve"> Для того, щоб підключити створену бібліотеку було налаштовано опції </w:t>
+        <w:t xml:space="preserve"> Для того, щоб </w:t>
+      </w:r>
+      <w:proofErr w:type="gramStart"/>
+      <w:r>
+        <w:t>п</w:t>
+      </w:r>
+      <w:proofErr w:type="gramEnd"/>
+      <w:r>
+        <w:t xml:space="preserve">ідключити створену бібліотеку </w:t>
+      </w:r>
+      <w:proofErr w:type="spellStart"/>
+      <w:r>
+        <w:t>було</w:t>
+      </w:r>
+      <w:proofErr w:type="spellEnd"/>
+      <w:r>
+        <w:t xml:space="preserve"> </w:t>
+      </w:r>
+      <w:proofErr w:type="spellStart"/>
+      <w:r>
+        <w:t>налаштовано</w:t>
+      </w:r>
+      <w:proofErr w:type="spellEnd"/>
+      <w:r>
+        <w:t xml:space="preserve"> </w:t>
+      </w:r>
+      <w:proofErr w:type="spellStart"/>
+      <w:r>
+        <w:t>опції</w:t>
+      </w:r>
+      <w:proofErr w:type="spellEnd"/>
+      <w:r>
+        <w:t xml:space="preserve"> </w:t>
       </w:r>
       <w:proofErr w:type="spellStart"/>
       <w:r>
@@ -4927,7 +5669,6 @@
       <w:r>
         <w:rPr>
           <w:noProof/>
-          <w:lang w:val="ru-RU"/>
         </w:rPr>
         <w:drawing>
           <wp:inline distT="0" distB="0" distL="0" distR="0">
@@ -5004,22 +5745,27 @@
       </w:r>
     </w:p>
     <w:p>
-      <w:r>
+      <w:pPr>
+        <w:rPr>
+          <w:lang w:val="uk-UA"/>
+        </w:rPr>
+      </w:pPr>
+      <w:r>
+        <w:rPr>
+          <w:lang w:val="uk-UA"/>
+        </w:rPr>
         <w:t>Завдання 9.4:</w:t>
       </w:r>
     </w:p>
     <w:p>
       <w:pPr>
         <w:shd w:val="clear" w:color="auto" w:fill="FFFFFF"/>
-        <w:rPr>
-          <w:lang w:val="en-US"/>
-        </w:rPr>
-      </w:pPr>
-      <w:r>
-        <w:t xml:space="preserve">За введеним користувачем символом </w:t>
-      </w:r>
-      <w:r>
-        <w:t>“</w:t>
+      </w:pPr>
+      <w:r>
+        <w:rPr>
+          <w:lang w:val="uk-UA"/>
+        </w:rPr>
+        <w:t>За введеним користувачем символом “</w:t>
       </w:r>
       <w:r>
         <w:rPr>
@@ -5028,10 +5774,10 @@
         <w:t>q</w:t>
       </w:r>
       <w:r>
-        <w:t>”</w:t>
-      </w:r>
-      <w:r>
-        <w:t xml:space="preserve"> викликається – </w:t>
+        <w:rPr>
+          <w:lang w:val="uk-UA"/>
+        </w:rPr>
+        <w:t xml:space="preserve">” викликається – </w:t>
       </w:r>
       <w:r>
         <w:rPr>
@@ -5040,6 +5786,9 @@
         <w:t>s</w:t>
       </w:r>
       <w:r>
+        <w:rPr>
+          <w:lang w:val="uk-UA"/>
+        </w:rPr>
         <w:t>_</w:t>
       </w:r>
       <w:r>
@@ -5049,10 +5798,10 @@
         <w:t>calculation</w:t>
       </w:r>
       <w:r>
-        <w:t xml:space="preserve">(), </w:t>
-      </w:r>
-      <w:r>
-        <w:t>“</w:t>
+        <w:rPr>
+          <w:lang w:val="uk-UA"/>
+        </w:rPr>
+        <w:t>(), “</w:t>
       </w:r>
       <w:r>
         <w:rPr>
@@ -5061,13 +5810,10 @@
         <w:t>e</w:t>
       </w:r>
       <w:r>
-        <w:t>”</w:t>
-      </w:r>
-      <w:r>
-        <w:t xml:space="preserve"> – функція задачі 9.1, </w:t>
-      </w:r>
-      <w:r>
-        <w:t>“</w:t>
+        <w:rPr>
+          <w:lang w:val="uk-UA"/>
+        </w:rPr>
+        <w:t>” – функція задачі 9.1, “</w:t>
       </w:r>
       <w:r>
         <w:rPr>
@@ -5076,13 +5822,10 @@
         <w:t>r</w:t>
       </w:r>
       <w:r>
-        <w:t>”</w:t>
-      </w:r>
-      <w:r>
-        <w:t xml:space="preserve"> – функція задачі 9.2, </w:t>
-      </w:r>
-      <w:r>
-        <w:t>“</w:t>
+        <w:rPr>
+          <w:lang w:val="uk-UA"/>
+        </w:rPr>
+        <w:t>” – функція задачі 9.2, “</w:t>
       </w:r>
       <w:r>
         <w:rPr>
@@ -5091,16 +5834,18 @@
         <w:t>t</w:t>
       </w:r>
       <w:r>
-        <w:t>”</w:t>
-      </w:r>
-      <w:r>
-        <w:t xml:space="preserve"> – функція задача 9.3;</w:t>
-      </w:r>
-      <w:r>
-        <w:t xml:space="preserve"> </w:t>
-      </w:r>
-      <w:r>
-        <w:t xml:space="preserve">якщо користувач вводить інші символи, вони ігноруються, при чому видається звуковий сигнал про помилкове введення. Після цього, якщо користувач за запитом додатка вводить символ </w:t>
+        <w:rPr>
+          <w:lang w:val="uk-UA"/>
+        </w:rPr>
+        <w:t xml:space="preserve">” – функція задача 9.3; якщо користувач вводить інші символи, вони ігноруються, при чому видається звуковий сигнал про помилкове введення. </w:t>
+      </w:r>
+      <w:proofErr w:type="gramStart"/>
+      <w:r>
+        <w:t>П</w:t>
+      </w:r>
+      <w:proofErr w:type="gramEnd"/>
+      <w:r>
+        <w:t xml:space="preserve">ісля цього, якщо користувач за запитом додатка вводить символ </w:t>
       </w:r>
       <w:r>
         <w:t>“</w:t>
@@ -5178,7 +5923,7 @@
         <w:ind w:firstLine="851"/>
         <w:rPr>
           <w:b/>
-          <w:lang w:val="en-US"/>
+          <w:lang w:val="uk-UA"/>
         </w:rPr>
       </w:pPr>
       <w:r>
@@ -5200,7 +5945,7 @@
       <w:r>
         <w:rPr>
           <w:b/>
-          <w:lang w:val="en-US"/>
+          <w:lang w:val="uk-UA"/>
         </w:rPr>
         <w:t>:</w:t>
       </w:r>
@@ -9182,7 +9927,7 @@
           <w:rFonts w:ascii="Courier New" w:hAnsi="Courier New" w:cs="Courier New"/>
           <w:sz w:val="20"/>
           <w:szCs w:val="20"/>
-          <w:lang/>
+          <w:lang w:val="en-US"/>
         </w:rPr>
       </w:pPr>
     </w:p>
@@ -17170,7 +17915,6 @@
           <w:rFonts w:ascii="Courier New" w:hAnsi="Courier New" w:cs="Courier New"/>
           <w:sz w:val="20"/>
           <w:szCs w:val="20"/>
-          <w:lang w:val="ru-RU"/>
         </w:rPr>
       </w:pPr>
       <w:r>
@@ -17200,7 +17944,6 @@
           <w:rFonts w:ascii="Courier New" w:hAnsi="Courier New" w:cs="Courier New"/>
           <w:sz w:val="20"/>
           <w:szCs w:val="20"/>
-          <w:lang w:val="ru-RU"/>
         </w:rPr>
         <w:t xml:space="preserve"> &gt;&gt; </w:t>
       </w:r>
@@ -17218,7 +17961,6 @@
           <w:rFonts w:ascii="Courier New" w:hAnsi="Courier New" w:cs="Courier New"/>
           <w:sz w:val="20"/>
           <w:szCs w:val="20"/>
-          <w:lang w:val="ru-RU"/>
         </w:rPr>
         <w:t>1;</w:t>
       </w:r>
@@ -17231,15 +17973,13 @@
           <w:rFonts w:ascii="Courier New" w:hAnsi="Courier New" w:cs="Courier New"/>
           <w:sz w:val="20"/>
           <w:szCs w:val="20"/>
-          <w:lang w:val="ru-RU"/>
-        </w:rPr>
-      </w:pPr>
-      <w:r>
-        <w:rPr>
-          <w:rFonts w:ascii="Courier New" w:hAnsi="Courier New" w:cs="Courier New"/>
-          <w:sz w:val="20"/>
-          <w:szCs w:val="20"/>
-          <w:lang w:val="ru-RU"/>
+        </w:rPr>
+      </w:pPr>
+      <w:r>
+        <w:rPr>
+          <w:rFonts w:ascii="Courier New" w:hAnsi="Courier New" w:cs="Courier New"/>
+          <w:sz w:val="20"/>
+          <w:szCs w:val="20"/>
         </w:rPr>
         <w:t xml:space="preserve">                      </w:t>
       </w:r>
@@ -17261,7 +18001,6 @@
           <w:rFonts w:ascii="Courier New" w:hAnsi="Courier New" w:cs="Courier New"/>
           <w:sz w:val="20"/>
           <w:szCs w:val="20"/>
-          <w:lang w:val="ru-RU"/>
         </w:rPr>
         <w:t xml:space="preserve"> &lt;&lt; "</w:t>
       </w:r>
@@ -17271,7 +18010,6 @@
           <w:rFonts w:ascii="Courier New" w:hAnsi="Courier New" w:cs="Courier New"/>
           <w:sz w:val="20"/>
           <w:szCs w:val="20"/>
-          <w:lang w:val="ru-RU"/>
         </w:rPr>
         <w:t>Введіть</w:t>
       </w:r>
@@ -17281,7 +18019,6 @@
           <w:rFonts w:ascii="Courier New" w:hAnsi="Courier New" w:cs="Courier New"/>
           <w:sz w:val="20"/>
           <w:szCs w:val="20"/>
-          <w:lang w:val="ru-RU"/>
         </w:rPr>
         <w:t xml:space="preserve"> температуру за </w:t>
       </w:r>
@@ -17291,7 +18028,6 @@
           <w:rFonts w:ascii="Courier New" w:hAnsi="Courier New" w:cs="Courier New"/>
           <w:sz w:val="20"/>
           <w:szCs w:val="20"/>
-          <w:lang w:val="ru-RU"/>
         </w:rPr>
         <w:t>вівторок</w:t>
       </w:r>
@@ -17301,7 +18037,6 @@
           <w:rFonts w:ascii="Courier New" w:hAnsi="Courier New" w:cs="Courier New"/>
           <w:sz w:val="20"/>
           <w:szCs w:val="20"/>
-          <w:lang w:val="ru-RU"/>
         </w:rPr>
         <w:t xml:space="preserve">: " &lt;&lt; </w:t>
       </w:r>
@@ -17321,7 +18056,6 @@
           <w:rFonts w:ascii="Courier New" w:hAnsi="Courier New" w:cs="Courier New"/>
           <w:sz w:val="20"/>
           <w:szCs w:val="20"/>
-          <w:lang w:val="ru-RU"/>
         </w:rPr>
         <w:t>;</w:t>
       </w:r>
@@ -17334,15 +18068,13 @@
           <w:rFonts w:ascii="Courier New" w:hAnsi="Courier New" w:cs="Courier New"/>
           <w:sz w:val="20"/>
           <w:szCs w:val="20"/>
-          <w:lang w:val="ru-RU"/>
-        </w:rPr>
-      </w:pPr>
-      <w:r>
-        <w:rPr>
-          <w:rFonts w:ascii="Courier New" w:hAnsi="Courier New" w:cs="Courier New"/>
-          <w:sz w:val="20"/>
-          <w:szCs w:val="20"/>
-          <w:lang w:val="ru-RU"/>
+        </w:rPr>
+      </w:pPr>
+      <w:r>
+        <w:rPr>
+          <w:rFonts w:ascii="Courier New" w:hAnsi="Courier New" w:cs="Courier New"/>
+          <w:sz w:val="20"/>
+          <w:szCs w:val="20"/>
         </w:rPr>
         <w:t xml:space="preserve">                      </w:t>
       </w:r>
@@ -17364,7 +18096,6 @@
           <w:rFonts w:ascii="Courier New" w:hAnsi="Courier New" w:cs="Courier New"/>
           <w:sz w:val="20"/>
           <w:szCs w:val="20"/>
-          <w:lang w:val="ru-RU"/>
         </w:rPr>
         <w:t xml:space="preserve"> &gt;&gt; </w:t>
       </w:r>
@@ -17382,7 +18113,6 @@
           <w:rFonts w:ascii="Courier New" w:hAnsi="Courier New" w:cs="Courier New"/>
           <w:sz w:val="20"/>
           <w:szCs w:val="20"/>
-          <w:lang w:val="ru-RU"/>
         </w:rPr>
         <w:t>2;</w:t>
       </w:r>
@@ -17395,15 +18125,13 @@
           <w:rFonts w:ascii="Courier New" w:hAnsi="Courier New" w:cs="Courier New"/>
           <w:sz w:val="20"/>
           <w:szCs w:val="20"/>
-          <w:lang w:val="ru-RU"/>
-        </w:rPr>
-      </w:pPr>
-      <w:r>
-        <w:rPr>
-          <w:rFonts w:ascii="Courier New" w:hAnsi="Courier New" w:cs="Courier New"/>
-          <w:sz w:val="20"/>
-          <w:szCs w:val="20"/>
-          <w:lang w:val="ru-RU"/>
+        </w:rPr>
+      </w:pPr>
+      <w:r>
+        <w:rPr>
+          <w:rFonts w:ascii="Courier New" w:hAnsi="Courier New" w:cs="Courier New"/>
+          <w:sz w:val="20"/>
+          <w:szCs w:val="20"/>
         </w:rPr>
         <w:t xml:space="preserve">                      </w:t>
       </w:r>
@@ -17425,7 +18153,6 @@
           <w:rFonts w:ascii="Courier New" w:hAnsi="Courier New" w:cs="Courier New"/>
           <w:sz w:val="20"/>
           <w:szCs w:val="20"/>
-          <w:lang w:val="ru-RU"/>
         </w:rPr>
         <w:t xml:space="preserve"> &lt;&lt; "</w:t>
       </w:r>
@@ -17435,7 +18162,6 @@
           <w:rFonts w:ascii="Courier New" w:hAnsi="Courier New" w:cs="Courier New"/>
           <w:sz w:val="20"/>
           <w:szCs w:val="20"/>
-          <w:lang w:val="ru-RU"/>
         </w:rPr>
         <w:t>Введіть</w:t>
       </w:r>
@@ -17445,7 +18171,6 @@
           <w:rFonts w:ascii="Courier New" w:hAnsi="Courier New" w:cs="Courier New"/>
           <w:sz w:val="20"/>
           <w:szCs w:val="20"/>
-          <w:lang w:val="ru-RU"/>
         </w:rPr>
         <w:t xml:space="preserve"> температуру за середу: " &lt;&lt; </w:t>
       </w:r>
@@ -17465,7 +18190,6 @@
           <w:rFonts w:ascii="Courier New" w:hAnsi="Courier New" w:cs="Courier New"/>
           <w:sz w:val="20"/>
           <w:szCs w:val="20"/>
-          <w:lang w:val="ru-RU"/>
         </w:rPr>
         <w:t>;</w:t>
       </w:r>
@@ -17478,15 +18202,13 @@
           <w:rFonts w:ascii="Courier New" w:hAnsi="Courier New" w:cs="Courier New"/>
           <w:sz w:val="20"/>
           <w:szCs w:val="20"/>
-          <w:lang w:val="ru-RU"/>
-        </w:rPr>
-      </w:pPr>
-      <w:r>
-        <w:rPr>
-          <w:rFonts w:ascii="Courier New" w:hAnsi="Courier New" w:cs="Courier New"/>
-          <w:sz w:val="20"/>
-          <w:szCs w:val="20"/>
-          <w:lang w:val="ru-RU"/>
+        </w:rPr>
+      </w:pPr>
+      <w:r>
+        <w:rPr>
+          <w:rFonts w:ascii="Courier New" w:hAnsi="Courier New" w:cs="Courier New"/>
+          <w:sz w:val="20"/>
+          <w:szCs w:val="20"/>
         </w:rPr>
         <w:t xml:space="preserve">                      </w:t>
       </w:r>
@@ -17508,7 +18230,6 @@
           <w:rFonts w:ascii="Courier New" w:hAnsi="Courier New" w:cs="Courier New"/>
           <w:sz w:val="20"/>
           <w:szCs w:val="20"/>
-          <w:lang w:val="ru-RU"/>
         </w:rPr>
         <w:t xml:space="preserve"> &gt;&gt; </w:t>
       </w:r>
@@ -17526,7 +18247,6 @@
           <w:rFonts w:ascii="Courier New" w:hAnsi="Courier New" w:cs="Courier New"/>
           <w:sz w:val="20"/>
           <w:szCs w:val="20"/>
-          <w:lang w:val="ru-RU"/>
         </w:rPr>
         <w:t>3;</w:t>
       </w:r>
@@ -17539,15 +18259,13 @@
           <w:rFonts w:ascii="Courier New" w:hAnsi="Courier New" w:cs="Courier New"/>
           <w:sz w:val="20"/>
           <w:szCs w:val="20"/>
-          <w:lang w:val="ru-RU"/>
-        </w:rPr>
-      </w:pPr>
-      <w:r>
-        <w:rPr>
-          <w:rFonts w:ascii="Courier New" w:hAnsi="Courier New" w:cs="Courier New"/>
-          <w:sz w:val="20"/>
-          <w:szCs w:val="20"/>
-          <w:lang w:val="ru-RU"/>
+        </w:rPr>
+      </w:pPr>
+      <w:r>
+        <w:rPr>
+          <w:rFonts w:ascii="Courier New" w:hAnsi="Courier New" w:cs="Courier New"/>
+          <w:sz w:val="20"/>
+          <w:szCs w:val="20"/>
         </w:rPr>
         <w:t xml:space="preserve">                      </w:t>
       </w:r>
@@ -17569,7 +18287,6 @@
           <w:rFonts w:ascii="Courier New" w:hAnsi="Courier New" w:cs="Courier New"/>
           <w:sz w:val="20"/>
           <w:szCs w:val="20"/>
-          <w:lang w:val="ru-RU"/>
         </w:rPr>
         <w:t xml:space="preserve"> &lt;&lt; "</w:t>
       </w:r>
@@ -17579,7 +18296,6 @@
           <w:rFonts w:ascii="Courier New" w:hAnsi="Courier New" w:cs="Courier New"/>
           <w:sz w:val="20"/>
           <w:szCs w:val="20"/>
-          <w:lang w:val="ru-RU"/>
         </w:rPr>
         <w:t>Введіть</w:t>
       </w:r>
@@ -17589,7 +18305,6 @@
           <w:rFonts w:ascii="Courier New" w:hAnsi="Courier New" w:cs="Courier New"/>
           <w:sz w:val="20"/>
           <w:szCs w:val="20"/>
-          <w:lang w:val="ru-RU"/>
         </w:rPr>
         <w:t xml:space="preserve"> температуру за </w:t>
       </w:r>
@@ -17599,7 +18314,6 @@
           <w:rFonts w:ascii="Courier New" w:hAnsi="Courier New" w:cs="Courier New"/>
           <w:sz w:val="20"/>
           <w:szCs w:val="20"/>
-          <w:lang w:val="ru-RU"/>
         </w:rPr>
         <w:t>четвер</w:t>
       </w:r>
@@ -17609,7 +18323,6 @@
           <w:rFonts w:ascii="Courier New" w:hAnsi="Courier New" w:cs="Courier New"/>
           <w:sz w:val="20"/>
           <w:szCs w:val="20"/>
-          <w:lang w:val="ru-RU"/>
         </w:rPr>
         <w:t xml:space="preserve">: " &lt;&lt; </w:t>
       </w:r>
@@ -17629,7 +18342,6 @@
           <w:rFonts w:ascii="Courier New" w:hAnsi="Courier New" w:cs="Courier New"/>
           <w:sz w:val="20"/>
           <w:szCs w:val="20"/>
-          <w:lang w:val="ru-RU"/>
         </w:rPr>
         <w:t>;</w:t>
       </w:r>
@@ -17642,15 +18354,13 @@
           <w:rFonts w:ascii="Courier New" w:hAnsi="Courier New" w:cs="Courier New"/>
           <w:sz w:val="20"/>
           <w:szCs w:val="20"/>
-          <w:lang w:val="ru-RU"/>
-        </w:rPr>
-      </w:pPr>
-      <w:r>
-        <w:rPr>
-          <w:rFonts w:ascii="Courier New" w:hAnsi="Courier New" w:cs="Courier New"/>
-          <w:sz w:val="20"/>
-          <w:szCs w:val="20"/>
-          <w:lang w:val="ru-RU"/>
+        </w:rPr>
+      </w:pPr>
+      <w:r>
+        <w:rPr>
+          <w:rFonts w:ascii="Courier New" w:hAnsi="Courier New" w:cs="Courier New"/>
+          <w:sz w:val="20"/>
+          <w:szCs w:val="20"/>
         </w:rPr>
         <w:t xml:space="preserve">                      </w:t>
       </w:r>
@@ -17672,7 +18382,6 @@
           <w:rFonts w:ascii="Courier New" w:hAnsi="Courier New" w:cs="Courier New"/>
           <w:sz w:val="20"/>
           <w:szCs w:val="20"/>
-          <w:lang w:val="ru-RU"/>
         </w:rPr>
         <w:t xml:space="preserve"> &gt;&gt; </w:t>
       </w:r>
@@ -17690,7 +18399,6 @@
           <w:rFonts w:ascii="Courier New" w:hAnsi="Courier New" w:cs="Courier New"/>
           <w:sz w:val="20"/>
           <w:szCs w:val="20"/>
-          <w:lang w:val="ru-RU"/>
         </w:rPr>
         <w:t>4;</w:t>
       </w:r>
@@ -17703,15 +18411,13 @@
           <w:rFonts w:ascii="Courier New" w:hAnsi="Courier New" w:cs="Courier New"/>
           <w:sz w:val="20"/>
           <w:szCs w:val="20"/>
-          <w:lang w:val="ru-RU"/>
-        </w:rPr>
-      </w:pPr>
-      <w:r>
-        <w:rPr>
-          <w:rFonts w:ascii="Courier New" w:hAnsi="Courier New" w:cs="Courier New"/>
-          <w:sz w:val="20"/>
-          <w:szCs w:val="20"/>
-          <w:lang w:val="ru-RU"/>
+        </w:rPr>
+      </w:pPr>
+      <w:r>
+        <w:rPr>
+          <w:rFonts w:ascii="Courier New" w:hAnsi="Courier New" w:cs="Courier New"/>
+          <w:sz w:val="20"/>
+          <w:szCs w:val="20"/>
         </w:rPr>
         <w:t xml:space="preserve">                      </w:t>
       </w:r>
@@ -17733,7 +18439,6 @@
           <w:rFonts w:ascii="Courier New" w:hAnsi="Courier New" w:cs="Courier New"/>
           <w:sz w:val="20"/>
           <w:szCs w:val="20"/>
-          <w:lang w:val="ru-RU"/>
         </w:rPr>
         <w:t xml:space="preserve"> &lt;&lt; "</w:t>
       </w:r>
@@ -17743,7 +18448,6 @@
           <w:rFonts w:ascii="Courier New" w:hAnsi="Courier New" w:cs="Courier New"/>
           <w:sz w:val="20"/>
           <w:szCs w:val="20"/>
-          <w:lang w:val="ru-RU"/>
         </w:rPr>
         <w:t>Введіть</w:t>
       </w:r>
@@ -17753,7 +18457,6 @@
           <w:rFonts w:ascii="Courier New" w:hAnsi="Courier New" w:cs="Courier New"/>
           <w:sz w:val="20"/>
           <w:szCs w:val="20"/>
-          <w:lang w:val="ru-RU"/>
         </w:rPr>
         <w:t xml:space="preserve"> температуру за </w:t>
       </w:r>
@@ -17763,7 +18466,6 @@
           <w:rFonts w:ascii="Courier New" w:hAnsi="Courier New" w:cs="Courier New"/>
           <w:sz w:val="20"/>
           <w:szCs w:val="20"/>
-          <w:lang w:val="ru-RU"/>
         </w:rPr>
         <w:t>п'ятницю</w:t>
       </w:r>
@@ -17773,7 +18475,6 @@
           <w:rFonts w:ascii="Courier New" w:hAnsi="Courier New" w:cs="Courier New"/>
           <w:sz w:val="20"/>
           <w:szCs w:val="20"/>
-          <w:lang w:val="ru-RU"/>
         </w:rPr>
         <w:t xml:space="preserve">: " &lt;&lt; </w:t>
       </w:r>
@@ -17793,7 +18494,6 @@
           <w:rFonts w:ascii="Courier New" w:hAnsi="Courier New" w:cs="Courier New"/>
           <w:sz w:val="20"/>
           <w:szCs w:val="20"/>
-          <w:lang w:val="ru-RU"/>
         </w:rPr>
         <w:t>;</w:t>
       </w:r>
@@ -17806,15 +18506,13 @@
           <w:rFonts w:ascii="Courier New" w:hAnsi="Courier New" w:cs="Courier New"/>
           <w:sz w:val="20"/>
           <w:szCs w:val="20"/>
-          <w:lang w:val="ru-RU"/>
-        </w:rPr>
-      </w:pPr>
-      <w:r>
-        <w:rPr>
-          <w:rFonts w:ascii="Courier New" w:hAnsi="Courier New" w:cs="Courier New"/>
-          <w:sz w:val="20"/>
-          <w:szCs w:val="20"/>
-          <w:lang w:val="ru-RU"/>
+        </w:rPr>
+      </w:pPr>
+      <w:r>
+        <w:rPr>
+          <w:rFonts w:ascii="Courier New" w:hAnsi="Courier New" w:cs="Courier New"/>
+          <w:sz w:val="20"/>
+          <w:szCs w:val="20"/>
         </w:rPr>
         <w:t xml:space="preserve">                      </w:t>
       </w:r>
@@ -17836,7 +18534,6 @@
           <w:rFonts w:ascii="Courier New" w:hAnsi="Courier New" w:cs="Courier New"/>
           <w:sz w:val="20"/>
           <w:szCs w:val="20"/>
-          <w:lang w:val="ru-RU"/>
         </w:rPr>
         <w:t xml:space="preserve"> &gt;&gt; </w:t>
       </w:r>
@@ -17854,7 +18551,6 @@
           <w:rFonts w:ascii="Courier New" w:hAnsi="Courier New" w:cs="Courier New"/>
           <w:sz w:val="20"/>
           <w:szCs w:val="20"/>
-          <w:lang w:val="ru-RU"/>
         </w:rPr>
         <w:t>5;</w:t>
       </w:r>
@@ -17867,15 +18563,13 @@
           <w:rFonts w:ascii="Courier New" w:hAnsi="Courier New" w:cs="Courier New"/>
           <w:sz w:val="20"/>
           <w:szCs w:val="20"/>
-          <w:lang w:val="ru-RU"/>
-        </w:rPr>
-      </w:pPr>
-      <w:r>
-        <w:rPr>
-          <w:rFonts w:ascii="Courier New" w:hAnsi="Courier New" w:cs="Courier New"/>
-          <w:sz w:val="20"/>
-          <w:szCs w:val="20"/>
-          <w:lang w:val="ru-RU"/>
+        </w:rPr>
+      </w:pPr>
+      <w:r>
+        <w:rPr>
+          <w:rFonts w:ascii="Courier New" w:hAnsi="Courier New" w:cs="Courier New"/>
+          <w:sz w:val="20"/>
+          <w:szCs w:val="20"/>
         </w:rPr>
         <w:t xml:space="preserve">                      </w:t>
       </w:r>
@@ -17897,7 +18591,6 @@
           <w:rFonts w:ascii="Courier New" w:hAnsi="Courier New" w:cs="Courier New"/>
           <w:sz w:val="20"/>
           <w:szCs w:val="20"/>
-          <w:lang w:val="ru-RU"/>
         </w:rPr>
         <w:t xml:space="preserve"> &lt;&lt; "</w:t>
       </w:r>
@@ -17907,7 +18600,6 @@
           <w:rFonts w:ascii="Courier New" w:hAnsi="Courier New" w:cs="Courier New"/>
           <w:sz w:val="20"/>
           <w:szCs w:val="20"/>
-          <w:lang w:val="ru-RU"/>
         </w:rPr>
         <w:t>Введіть</w:t>
       </w:r>
@@ -17917,7 +18609,6 @@
           <w:rFonts w:ascii="Courier New" w:hAnsi="Courier New" w:cs="Courier New"/>
           <w:sz w:val="20"/>
           <w:szCs w:val="20"/>
-          <w:lang w:val="ru-RU"/>
         </w:rPr>
         <w:t xml:space="preserve"> температуру за </w:t>
       </w:r>
@@ -17927,7 +18618,6 @@
           <w:rFonts w:ascii="Courier New" w:hAnsi="Courier New" w:cs="Courier New"/>
           <w:sz w:val="20"/>
           <w:szCs w:val="20"/>
-          <w:lang w:val="ru-RU"/>
         </w:rPr>
         <w:t>суботу</w:t>
       </w:r>
@@ -17937,7 +18627,6 @@
           <w:rFonts w:ascii="Courier New" w:hAnsi="Courier New" w:cs="Courier New"/>
           <w:sz w:val="20"/>
           <w:szCs w:val="20"/>
-          <w:lang w:val="ru-RU"/>
         </w:rPr>
         <w:t xml:space="preserve">: " &lt;&lt; </w:t>
       </w:r>
@@ -17957,7 +18646,6 @@
           <w:rFonts w:ascii="Courier New" w:hAnsi="Courier New" w:cs="Courier New"/>
           <w:sz w:val="20"/>
           <w:szCs w:val="20"/>
-          <w:lang w:val="ru-RU"/>
         </w:rPr>
         <w:t>;</w:t>
       </w:r>
@@ -17970,15 +18658,13 @@
           <w:rFonts w:ascii="Courier New" w:hAnsi="Courier New" w:cs="Courier New"/>
           <w:sz w:val="20"/>
           <w:szCs w:val="20"/>
-          <w:lang w:val="ru-RU"/>
-        </w:rPr>
-      </w:pPr>
-      <w:r>
-        <w:rPr>
-          <w:rFonts w:ascii="Courier New" w:hAnsi="Courier New" w:cs="Courier New"/>
-          <w:sz w:val="20"/>
-          <w:szCs w:val="20"/>
-          <w:lang w:val="ru-RU"/>
+        </w:rPr>
+      </w:pPr>
+      <w:r>
+        <w:rPr>
+          <w:rFonts w:ascii="Courier New" w:hAnsi="Courier New" w:cs="Courier New"/>
+          <w:sz w:val="20"/>
+          <w:szCs w:val="20"/>
         </w:rPr>
         <w:t xml:space="preserve">                      </w:t>
       </w:r>
@@ -18000,7 +18686,6 @@
           <w:rFonts w:ascii="Courier New" w:hAnsi="Courier New" w:cs="Courier New"/>
           <w:sz w:val="20"/>
           <w:szCs w:val="20"/>
-          <w:lang w:val="ru-RU"/>
         </w:rPr>
         <w:t xml:space="preserve"> &gt;&gt; </w:t>
       </w:r>
@@ -18018,7 +18703,6 @@
           <w:rFonts w:ascii="Courier New" w:hAnsi="Courier New" w:cs="Courier New"/>
           <w:sz w:val="20"/>
           <w:szCs w:val="20"/>
-          <w:lang w:val="ru-RU"/>
         </w:rPr>
         <w:t>6;</w:t>
       </w:r>
@@ -18031,15 +18715,13 @@
           <w:rFonts w:ascii="Courier New" w:hAnsi="Courier New" w:cs="Courier New"/>
           <w:sz w:val="20"/>
           <w:szCs w:val="20"/>
-          <w:lang w:val="ru-RU"/>
-        </w:rPr>
-      </w:pPr>
-      <w:r>
-        <w:rPr>
-          <w:rFonts w:ascii="Courier New" w:hAnsi="Courier New" w:cs="Courier New"/>
-          <w:sz w:val="20"/>
-          <w:szCs w:val="20"/>
-          <w:lang w:val="ru-RU"/>
+        </w:rPr>
+      </w:pPr>
+      <w:r>
+        <w:rPr>
+          <w:rFonts w:ascii="Courier New" w:hAnsi="Courier New" w:cs="Courier New"/>
+          <w:sz w:val="20"/>
+          <w:szCs w:val="20"/>
         </w:rPr>
         <w:t xml:space="preserve">                      </w:t>
       </w:r>
@@ -18061,7 +18743,6 @@
           <w:rFonts w:ascii="Courier New" w:hAnsi="Courier New" w:cs="Courier New"/>
           <w:sz w:val="20"/>
           <w:szCs w:val="20"/>
-          <w:lang w:val="ru-RU"/>
         </w:rPr>
         <w:t xml:space="preserve"> &lt;&lt; "</w:t>
       </w:r>
@@ -18071,7 +18752,6 @@
           <w:rFonts w:ascii="Courier New" w:hAnsi="Courier New" w:cs="Courier New"/>
           <w:sz w:val="20"/>
           <w:szCs w:val="20"/>
-          <w:lang w:val="ru-RU"/>
         </w:rPr>
         <w:t>Введіть</w:t>
       </w:r>
@@ -18081,7 +18761,6 @@
           <w:rFonts w:ascii="Courier New" w:hAnsi="Courier New" w:cs="Courier New"/>
           <w:sz w:val="20"/>
           <w:szCs w:val="20"/>
-          <w:lang w:val="ru-RU"/>
         </w:rPr>
         <w:t xml:space="preserve"> температуру за </w:t>
       </w:r>
@@ -18091,7 +18770,6 @@
           <w:rFonts w:ascii="Courier New" w:hAnsi="Courier New" w:cs="Courier New"/>
           <w:sz w:val="20"/>
           <w:szCs w:val="20"/>
-          <w:lang w:val="ru-RU"/>
         </w:rPr>
         <w:t>неділю</w:t>
       </w:r>
@@ -18101,7 +18779,6 @@
           <w:rFonts w:ascii="Courier New" w:hAnsi="Courier New" w:cs="Courier New"/>
           <w:sz w:val="20"/>
           <w:szCs w:val="20"/>
-          <w:lang w:val="ru-RU"/>
         </w:rPr>
         <w:t xml:space="preserve">: " &lt;&lt; </w:t>
       </w:r>
@@ -18121,7 +18798,6 @@
           <w:rFonts w:ascii="Courier New" w:hAnsi="Courier New" w:cs="Courier New"/>
           <w:sz w:val="20"/>
           <w:szCs w:val="20"/>
-          <w:lang w:val="ru-RU"/>
         </w:rPr>
         <w:t>;</w:t>
       </w:r>
@@ -18142,7 +18818,6 @@
           <w:rFonts w:ascii="Courier New" w:hAnsi="Courier New" w:cs="Courier New"/>
           <w:sz w:val="20"/>
           <w:szCs w:val="20"/>
-          <w:lang w:val="ru-RU"/>
         </w:rPr>
         <w:t xml:space="preserve">                      </w:t>
       </w:r>
@@ -19042,6 +19717,9 @@
         </w:rPr>
       </w:pPr>
       <w:r>
+        <w:rPr>
+          <w:lang w:val="en-US"/>
+        </w:rPr>
         <w:t>(</w:t>
       </w:r>
       <w:r>
@@ -19051,6 +19729,9 @@
         <w:t>Test</w:t>
       </w:r>
       <w:r>
+        <w:rPr>
+          <w:lang w:val="en-US"/>
+        </w:rPr>
         <w:t xml:space="preserve"> </w:t>
       </w:r>
       <w:r>
@@ -19060,6 +19741,9 @@
         <w:t>Suite</w:t>
       </w:r>
       <w:r>
+        <w:rPr>
+          <w:lang w:val="en-US"/>
+        </w:rPr>
         <w:t xml:space="preserve"> </w:t>
       </w:r>
       <w:r>
@@ -19069,10 +19753,10 @@
         <w:t xml:space="preserve">до завдання </w:t>
       </w:r>
       <w:r>
-        <w:t>9</w:t>
-      </w:r>
-      <w:r>
-        <w:t>.</w:t>
+        <w:rPr>
+          <w:lang w:val="en-US"/>
+        </w:rPr>
+        <w:t>9.</w:t>
       </w:r>
       <w:r>
         <w:rPr>
@@ -19095,6 +19779,9 @@
         <w:t>)</w:t>
       </w:r>
       <w:r>
+        <w:rPr>
+          <w:lang w:val="en-US"/>
+        </w:rPr>
         <w:t>)</w:t>
       </w:r>
     </w:p>
@@ -19489,6 +20176,7 @@
                 <w:lang w:val="en-US"/>
               </w:rPr>
             </w:pPr>
+            <w:proofErr w:type="spellStart"/>
             <w:r>
               <w:rPr>
                 <w:sz w:val="24"/>
@@ -19496,6 +20184,7 @@
               </w:rPr>
               <w:t>Назва</w:t>
             </w:r>
+            <w:proofErr w:type="spellEnd"/>
             <w:r>
               <w:rPr>
                 <w:sz w:val="24"/>
@@ -19504,7 +20193,6 @@
               </w:rPr>
               <w:t xml:space="preserve"> </w:t>
             </w:r>
-            <w:proofErr w:type="spellStart"/>
             <w:r>
               <w:rPr>
                 <w:sz w:val="24"/>
@@ -19512,7 +20200,6 @@
               </w:rPr>
               <w:t>проекта</w:t>
             </w:r>
-            <w:proofErr w:type="spellEnd"/>
             <w:r>
               <w:rPr>
                 <w:sz w:val="24"/>
@@ -21200,7 +21887,43 @@
                 <w:sz w:val="20"/>
                 <w:szCs w:val="20"/>
               </w:rPr>
-              <w:t xml:space="preserve"> швидкість вітру:</w:t>
+              <w:t xml:space="preserve"> </w:t>
+            </w:r>
+            <w:proofErr w:type="spellStart"/>
+            <w:r>
+              <w:rPr>
+                <w:rFonts w:ascii="Courier New" w:eastAsia="Courier New" w:hAnsi="Courier New" w:cs="Courier New"/>
+                <w:sz w:val="20"/>
+                <w:szCs w:val="20"/>
+              </w:rPr>
+              <w:t>швидкість</w:t>
+            </w:r>
+            <w:proofErr w:type="spellEnd"/>
+            <w:r>
+              <w:rPr>
+                <w:rFonts w:ascii="Courier New" w:eastAsia="Courier New" w:hAnsi="Courier New" w:cs="Courier New"/>
+                <w:sz w:val="20"/>
+                <w:szCs w:val="20"/>
+              </w:rPr>
+              <w:t xml:space="preserve"> </w:t>
+            </w:r>
+            <w:proofErr w:type="spellStart"/>
+            <w:r>
+              <w:rPr>
+                <w:rFonts w:ascii="Courier New" w:eastAsia="Courier New" w:hAnsi="Courier New" w:cs="Courier New"/>
+                <w:sz w:val="20"/>
+                <w:szCs w:val="20"/>
+              </w:rPr>
+              <w:t>вітру</w:t>
+            </w:r>
+            <w:proofErr w:type="spellEnd"/>
+            <w:r>
+              <w:rPr>
+                <w:rFonts w:ascii="Courier New" w:eastAsia="Courier New" w:hAnsi="Courier New" w:cs="Courier New"/>
+                <w:sz w:val="20"/>
+                <w:szCs w:val="20"/>
+              </w:rPr>
+              <w:t>:</w:t>
             </w:r>
           </w:p>
           <w:p>
@@ -21242,25 +21965,7 @@
                 <w:sz w:val="20"/>
                 <w:szCs w:val="20"/>
               </w:rPr>
-              <w:t xml:space="preserve">Бал </w:t>
-            </w:r>
-            <w:proofErr w:type="spellStart"/>
-            <w:r>
-              <w:rPr>
-                <w:rFonts w:ascii="Courier New" w:eastAsia="Courier New" w:hAnsi="Courier New" w:cs="Courier New"/>
-                <w:sz w:val="20"/>
-                <w:szCs w:val="20"/>
-              </w:rPr>
-              <w:t>Бофорта</w:t>
-            </w:r>
-            <w:proofErr w:type="spellEnd"/>
-            <w:r>
-              <w:rPr>
-                <w:rFonts w:ascii="Courier New" w:eastAsia="Courier New" w:hAnsi="Courier New" w:cs="Courier New"/>
-                <w:sz w:val="20"/>
-                <w:szCs w:val="20"/>
-              </w:rPr>
-              <w:t>: 3</w:t>
+              <w:t>Бал Бофорта: 3</w:t>
             </w:r>
           </w:p>
         </w:tc>
@@ -21370,7 +22075,6 @@
                 <w:rFonts w:ascii="Arial" w:eastAsia="Arial" w:hAnsi="Arial" w:cs="Arial"/>
                 <w:sz w:val="20"/>
                 <w:szCs w:val="20"/>
-                <w:lang w:val="ru-RU"/>
               </w:rPr>
             </w:pPr>
             <w:r>
@@ -21378,7 +22082,6 @@
                 <w:rFonts w:ascii="Arial" w:eastAsia="Arial" w:hAnsi="Arial" w:cs="Arial"/>
                 <w:sz w:val="20"/>
                 <w:szCs w:val="20"/>
-                <w:lang w:val="ru-RU"/>
               </w:rPr>
               <w:t>1.</w:t>
             </w:r>
@@ -23484,6 +24187,7 @@
                 <w:lang w:val="en-US"/>
               </w:rPr>
             </w:pPr>
+            <w:proofErr w:type="spellStart"/>
             <w:r>
               <w:rPr>
                 <w:sz w:val="24"/>
@@ -23491,6 +24195,7 @@
               </w:rPr>
               <w:t>Назва</w:t>
             </w:r>
+            <w:proofErr w:type="spellEnd"/>
             <w:r>
               <w:rPr>
                 <w:sz w:val="24"/>
@@ -23499,7 +24204,6 @@
               </w:rPr>
               <w:t xml:space="preserve"> </w:t>
             </w:r>
-            <w:proofErr w:type="spellStart"/>
             <w:r>
               <w:rPr>
                 <w:sz w:val="24"/>
@@ -23507,7 +24211,6 @@
               </w:rPr>
               <w:t>проекта</w:t>
             </w:r>
-            <w:proofErr w:type="spellEnd"/>
             <w:r>
               <w:rPr>
                 <w:sz w:val="24"/>
@@ -23742,7 +24445,7 @@
                 <w:szCs w:val="24"/>
                 <w:lang w:val="uk-UA"/>
               </w:rPr>
-              <w:t>Системний</w:t>
+              <w:t>Модульний</w:t>
             </w:r>
           </w:p>
         </w:tc>
@@ -24562,7 +25265,7 @@
               <w:widowControl w:val="0"/>
               <w:spacing w:line="240" w:lineRule="auto"/>
               <w:ind w:firstLine="0"/>
-              <w:jc w:val="left"/>
+              <w:jc w:val="center"/>
               <w:rPr>
                 <w:rFonts w:ascii="Arial" w:eastAsia="Arial" w:hAnsi="Arial" w:cs="Arial"/>
                 <w:sz w:val="20"/>
@@ -24570,15 +25273,6 @@
                 <w:lang w:val="en-US"/>
               </w:rPr>
             </w:pPr>
-            <w:r>
-              <w:rPr>
-                <w:rFonts w:ascii="Arial" w:eastAsia="Arial" w:hAnsi="Arial" w:cs="Arial"/>
-                <w:sz w:val="20"/>
-                <w:szCs w:val="20"/>
-                <w:lang w:val="uk-UA"/>
-              </w:rPr>
-              <w:t xml:space="preserve">1. Увести </w:t>
-            </w:r>
             <w:r>
               <w:rPr>
                 <w:rFonts w:ascii="Arial" w:eastAsia="Arial" w:hAnsi="Arial" w:cs="Arial"/>
@@ -24594,7 +25288,7 @@
               <w:widowControl w:val="0"/>
               <w:spacing w:line="240" w:lineRule="auto"/>
               <w:ind w:firstLine="0"/>
-              <w:jc w:val="left"/>
+              <w:jc w:val="center"/>
               <w:rPr>
                 <w:rFonts w:ascii="Arial" w:eastAsia="Arial" w:hAnsi="Arial" w:cs="Arial"/>
                 <w:sz w:val="20"/>
@@ -24626,7 +25320,7 @@
               <w:widowControl w:val="0"/>
               <w:spacing w:line="240" w:lineRule="auto"/>
               <w:ind w:firstLine="0"/>
-              <w:jc w:val="left"/>
+              <w:jc w:val="center"/>
               <w:rPr>
                 <w:rFonts w:ascii="Courier New" w:eastAsia="Courier New" w:hAnsi="Courier New" w:cs="Courier New"/>
                 <w:sz w:val="20"/>
@@ -24765,7 +25459,7 @@
               <w:widowControl w:val="0"/>
               <w:spacing w:line="240" w:lineRule="auto"/>
               <w:ind w:firstLine="0"/>
-              <w:jc w:val="left"/>
+              <w:jc w:val="center"/>
               <w:rPr>
                 <w:rFonts w:ascii="Arial" w:eastAsia="Arial" w:hAnsi="Arial" w:cs="Arial"/>
                 <w:sz w:val="20"/>
@@ -24773,15 +25467,6 @@
                 <w:lang w:val="en-US"/>
               </w:rPr>
             </w:pPr>
-            <w:r>
-              <w:rPr>
-                <w:rFonts w:ascii="Arial" w:eastAsia="Arial" w:hAnsi="Arial" w:cs="Arial"/>
-                <w:sz w:val="20"/>
-                <w:szCs w:val="20"/>
-                <w:lang w:val="uk-UA"/>
-              </w:rPr>
-              <w:t xml:space="preserve">1. Увести </w:t>
-            </w:r>
             <w:r>
               <w:rPr>
                 <w:rFonts w:ascii="Arial" w:eastAsia="Arial" w:hAnsi="Arial" w:cs="Arial"/>
@@ -24797,7 +25482,7 @@
               <w:widowControl w:val="0"/>
               <w:spacing w:line="240" w:lineRule="auto"/>
               <w:ind w:firstLine="0"/>
-              <w:jc w:val="left"/>
+              <w:jc w:val="center"/>
               <w:rPr>
                 <w:rFonts w:ascii="Arial" w:eastAsia="Arial" w:hAnsi="Arial" w:cs="Arial"/>
                 <w:sz w:val="20"/>
@@ -24828,7 +25513,7 @@
               <w:widowControl w:val="0"/>
               <w:spacing w:line="240" w:lineRule="auto"/>
               <w:ind w:firstLine="0"/>
-              <w:jc w:val="left"/>
+              <w:jc w:val="center"/>
               <w:rPr>
                 <w:rFonts w:ascii="Courier New" w:eastAsia="Courier New" w:hAnsi="Courier New" w:cs="Courier New"/>
                 <w:sz w:val="20"/>
@@ -24966,7 +25651,7 @@
               <w:widowControl w:val="0"/>
               <w:spacing w:line="240" w:lineRule="auto"/>
               <w:ind w:firstLine="0"/>
-              <w:jc w:val="left"/>
+              <w:jc w:val="center"/>
               <w:rPr>
                 <w:rFonts w:ascii="Arial" w:eastAsia="Arial" w:hAnsi="Arial" w:cs="Arial"/>
                 <w:sz w:val="20"/>
@@ -24974,15 +25659,6 @@
                 <w:lang w:val="en-US"/>
               </w:rPr>
             </w:pPr>
-            <w:r>
-              <w:rPr>
-                <w:rFonts w:ascii="Arial" w:eastAsia="Arial" w:hAnsi="Arial" w:cs="Arial"/>
-                <w:sz w:val="20"/>
-                <w:szCs w:val="20"/>
-                <w:lang w:val="uk-UA"/>
-              </w:rPr>
-              <w:t xml:space="preserve">1. Увести </w:t>
-            </w:r>
             <w:r>
               <w:rPr>
                 <w:rFonts w:ascii="Arial" w:eastAsia="Arial" w:hAnsi="Arial" w:cs="Arial"/>
@@ -24998,7 +25674,7 @@
               <w:widowControl w:val="0"/>
               <w:spacing w:line="240" w:lineRule="auto"/>
               <w:ind w:firstLine="0"/>
-              <w:jc w:val="left"/>
+              <w:jc w:val="center"/>
               <w:rPr>
                 <w:rFonts w:ascii="Arial" w:eastAsia="Arial" w:hAnsi="Arial" w:cs="Arial"/>
                 <w:sz w:val="20"/>
@@ -25030,7 +25706,7 @@
               <w:widowControl w:val="0"/>
               <w:spacing w:line="240" w:lineRule="auto"/>
               <w:ind w:firstLine="0"/>
-              <w:jc w:val="left"/>
+              <w:jc w:val="center"/>
               <w:rPr>
                 <w:rFonts w:ascii="Courier New" w:eastAsia="Courier New" w:hAnsi="Courier New" w:cs="Courier New"/>
                 <w:sz w:val="20"/>
@@ -25167,7 +25843,7 @@
               <w:widowControl w:val="0"/>
               <w:spacing w:line="240" w:lineRule="auto"/>
               <w:ind w:firstLine="0"/>
-              <w:jc w:val="left"/>
+              <w:jc w:val="center"/>
               <w:rPr>
                 <w:rFonts w:ascii="Arial" w:eastAsia="Arial" w:hAnsi="Arial" w:cs="Arial"/>
                 <w:sz w:val="20"/>
@@ -25175,15 +25851,6 @@
                 <w:lang w:val="en-US"/>
               </w:rPr>
             </w:pPr>
-            <w:r>
-              <w:rPr>
-                <w:rFonts w:ascii="Arial" w:eastAsia="Arial" w:hAnsi="Arial" w:cs="Arial"/>
-                <w:sz w:val="20"/>
-                <w:szCs w:val="20"/>
-                <w:lang w:val="uk-UA"/>
-              </w:rPr>
-              <w:t xml:space="preserve">1. Увести </w:t>
-            </w:r>
             <w:r>
               <w:rPr>
                 <w:rFonts w:ascii="Arial" w:eastAsia="Arial" w:hAnsi="Arial" w:cs="Arial"/>
@@ -25199,7 +25866,7 @@
               <w:widowControl w:val="0"/>
               <w:spacing w:line="240" w:lineRule="auto"/>
               <w:ind w:firstLine="0"/>
-              <w:jc w:val="left"/>
+              <w:jc w:val="center"/>
               <w:rPr>
                 <w:rFonts w:ascii="Arial" w:eastAsia="Arial" w:hAnsi="Arial" w:cs="Arial"/>
                 <w:sz w:val="20"/>
@@ -25230,7 +25897,7 @@
               <w:widowControl w:val="0"/>
               <w:spacing w:line="240" w:lineRule="auto"/>
               <w:ind w:firstLine="0"/>
-              <w:jc w:val="left"/>
+              <w:jc w:val="center"/>
               <w:rPr>
                 <w:rFonts w:ascii="Courier New" w:eastAsia="Courier New" w:hAnsi="Courier New" w:cs="Courier New"/>
                 <w:sz w:val="20"/>
@@ -25368,7 +26035,7 @@
               <w:widowControl w:val="0"/>
               <w:spacing w:line="240" w:lineRule="auto"/>
               <w:ind w:firstLine="0"/>
-              <w:jc w:val="left"/>
+              <w:jc w:val="center"/>
               <w:rPr>
                 <w:rFonts w:ascii="Arial" w:eastAsia="Arial" w:hAnsi="Arial" w:cs="Arial"/>
                 <w:sz w:val="20"/>
@@ -25376,15 +26043,6 @@
                 <w:lang w:val="uk-UA"/>
               </w:rPr>
             </w:pPr>
-            <w:r>
-              <w:rPr>
-                <w:rFonts w:ascii="Arial" w:eastAsia="Arial" w:hAnsi="Arial" w:cs="Arial"/>
-                <w:sz w:val="20"/>
-                <w:szCs w:val="20"/>
-                <w:lang w:val="uk-UA"/>
-              </w:rPr>
-              <w:t xml:space="preserve">1. Увести </w:t>
-            </w:r>
             <w:r>
               <w:rPr>
                 <w:rFonts w:ascii="Arial" w:eastAsia="Arial" w:hAnsi="Arial" w:cs="Arial"/>
@@ -25400,7 +26058,7 @@
               <w:widowControl w:val="0"/>
               <w:spacing w:line="240" w:lineRule="auto"/>
               <w:ind w:firstLine="0"/>
-              <w:jc w:val="left"/>
+              <w:jc w:val="center"/>
               <w:rPr>
                 <w:rFonts w:ascii="Arial" w:eastAsia="Arial" w:hAnsi="Arial" w:cs="Arial"/>
                 <w:sz w:val="20"/>
@@ -25432,7 +26090,7 @@
               <w:widowControl w:val="0"/>
               <w:spacing w:line="240" w:lineRule="auto"/>
               <w:ind w:firstLine="0"/>
-              <w:jc w:val="left"/>
+              <w:jc w:val="center"/>
               <w:rPr>
                 <w:rFonts w:ascii="Courier New" w:eastAsia="Courier New" w:hAnsi="Courier New" w:cs="Courier New"/>
                 <w:sz w:val="20"/>
@@ -26010,6 +26668,7 @@
                 <w:lang w:val="en-US"/>
               </w:rPr>
             </w:pPr>
+            <w:proofErr w:type="spellStart"/>
             <w:r>
               <w:rPr>
                 <w:sz w:val="24"/>
@@ -26017,6 +26676,7 @@
               </w:rPr>
               <w:t>Назва</w:t>
             </w:r>
+            <w:proofErr w:type="spellEnd"/>
             <w:r>
               <w:rPr>
                 <w:sz w:val="24"/>
@@ -26025,7 +26685,6 @@
               </w:rPr>
               <w:t xml:space="preserve"> </w:t>
             </w:r>
-            <w:proofErr w:type="spellStart"/>
             <w:r>
               <w:rPr>
                 <w:sz w:val="24"/>
@@ -26033,7 +26692,6 @@
               </w:rPr>
               <w:t>проекта</w:t>
             </w:r>
-            <w:proofErr w:type="spellEnd"/>
             <w:r>
               <w:rPr>
                 <w:sz w:val="24"/>
@@ -26294,7 +26952,7 @@
                 <w:szCs w:val="24"/>
                 <w:lang w:val="uk-UA"/>
               </w:rPr>
-              <w:t>Системний</w:t>
+              <w:t>Модульний</w:t>
             </w:r>
           </w:p>
         </w:tc>
@@ -27112,18 +27770,11 @@
           <w:p>
             <w:pPr>
               <w:ind w:firstLine="0"/>
+              <w:jc w:val="center"/>
               <w:rPr>
                 <w:rFonts w:ascii="Arial Narrow" w:hAnsi="Arial Narrow" w:cs="Arial"/>
               </w:rPr>
             </w:pPr>
-            <w:r>
-              <w:rPr>
-                <w:rFonts w:ascii="Arial Narrow" w:hAnsi="Arial Narrow" w:cs="Arial"/>
-                <w:sz w:val="22"/>
-                <w:szCs w:val="22"/>
-              </w:rPr>
-              <w:t xml:space="preserve">1. Увести значення </w:t>
-            </w:r>
             <w:r>
               <w:rPr>
                 <w:rFonts w:ascii="Arial Narrow" w:hAnsi="Arial Narrow" w:cs="Arial"/>
@@ -27133,62 +27784,15 @@
               </w:rPr>
               <w:t>10</w:t>
             </w:r>
-            <w:r>
-              <w:rPr>
-                <w:rFonts w:ascii="Arial Narrow" w:hAnsi="Arial Narrow" w:cs="Arial"/>
-                <w:sz w:val="22"/>
-                <w:szCs w:val="22"/>
-              </w:rPr>
-              <w:t>;</w:t>
-            </w:r>
           </w:p>
           <w:p>
             <w:pPr>
               <w:ind w:firstLine="0"/>
+              <w:jc w:val="center"/>
               <w:rPr>
                 <w:rFonts w:ascii="Arial Narrow" w:hAnsi="Arial Narrow" w:cs="Arial"/>
               </w:rPr>
             </w:pPr>
-            <w:r>
-              <w:rPr>
-                <w:rFonts w:ascii="Arial Narrow" w:hAnsi="Arial Narrow" w:cs="Arial"/>
-                <w:sz w:val="22"/>
-                <w:szCs w:val="22"/>
-              </w:rPr>
-              <w:t>2</w:t>
-            </w:r>
-            <w:r>
-              <w:rPr>
-                <w:rFonts w:ascii="Arial Narrow" w:hAnsi="Arial Narrow" w:cs="Arial"/>
-                <w:sz w:val="22"/>
-                <w:szCs w:val="22"/>
-              </w:rPr>
-              <w:t xml:space="preserve">. </w:t>
-            </w:r>
-            <w:r>
-              <w:rPr>
-                <w:rFonts w:ascii="Arial Narrow" w:hAnsi="Arial Narrow" w:cs="Arial"/>
-                <w:sz w:val="22"/>
-                <w:szCs w:val="22"/>
-              </w:rPr>
-              <w:t>У</w:t>
-            </w:r>
-            <w:r>
-              <w:rPr>
-                <w:rFonts w:ascii="Arial Narrow" w:hAnsi="Arial Narrow" w:cs="Arial"/>
-                <w:sz w:val="22"/>
-                <w:szCs w:val="22"/>
-              </w:rPr>
-              <w:t>вести значення</w:t>
-            </w:r>
-            <w:r>
-              <w:rPr>
-                <w:rFonts w:ascii="Arial Narrow" w:hAnsi="Arial Narrow" w:cs="Arial"/>
-                <w:sz w:val="22"/>
-                <w:szCs w:val="22"/>
-              </w:rPr>
-              <w:t xml:space="preserve"> </w:t>
-            </w:r>
             <w:r>
               <w:rPr>
                 <w:rFonts w:ascii="Arial Narrow" w:hAnsi="Arial Narrow" w:cs="Arial"/>
@@ -27198,30 +27802,15 @@
               </w:rPr>
               <w:t>11</w:t>
             </w:r>
-            <w:r>
-              <w:rPr>
-                <w:rFonts w:ascii="Arial Narrow" w:hAnsi="Arial Narrow" w:cs="Arial"/>
-                <w:sz w:val="22"/>
-                <w:szCs w:val="22"/>
-              </w:rPr>
-              <w:t>;</w:t>
-            </w:r>
           </w:p>
           <w:p>
             <w:pPr>
               <w:ind w:firstLine="0"/>
+              <w:jc w:val="center"/>
               <w:rPr>
                 <w:rFonts w:ascii="Arial Narrow" w:hAnsi="Arial Narrow" w:cs="Arial"/>
               </w:rPr>
             </w:pPr>
-            <w:r>
-              <w:rPr>
-                <w:rFonts w:ascii="Arial Narrow" w:hAnsi="Arial Narrow" w:cs="Arial"/>
-                <w:sz w:val="22"/>
-                <w:szCs w:val="22"/>
-              </w:rPr>
-              <w:t xml:space="preserve">3. Увести значення </w:t>
-            </w:r>
             <w:r>
               <w:rPr>
                 <w:rFonts w:ascii="Arial Narrow" w:hAnsi="Arial Narrow" w:cs="Arial"/>
@@ -27231,38 +27820,15 @@
               </w:rPr>
               <w:t>12</w:t>
             </w:r>
-            <w:r>
-              <w:rPr>
-                <w:rFonts w:ascii="Arial Narrow" w:hAnsi="Arial Narrow" w:cs="Arial"/>
-                <w:sz w:val="22"/>
-                <w:szCs w:val="22"/>
-              </w:rPr>
-              <w:t>;</w:t>
-            </w:r>
           </w:p>
           <w:p>
             <w:pPr>
               <w:ind w:firstLine="0"/>
+              <w:jc w:val="center"/>
               <w:rPr>
                 <w:rFonts w:ascii="Arial Narrow" w:hAnsi="Arial Narrow" w:cs="Arial"/>
               </w:rPr>
             </w:pPr>
-            <w:r>
-              <w:rPr>
-                <w:rFonts w:ascii="Arial Narrow" w:hAnsi="Arial Narrow" w:cs="Arial"/>
-                <w:sz w:val="22"/>
-                <w:szCs w:val="22"/>
-              </w:rPr>
-              <w:t>4.</w:t>
-            </w:r>
-            <w:r>
-              <w:rPr>
-                <w:rFonts w:ascii="Arial Narrow" w:hAnsi="Arial Narrow" w:cs="Arial"/>
-                <w:sz w:val="22"/>
-                <w:szCs w:val="22"/>
-              </w:rPr>
-              <w:t xml:space="preserve"> Увести значення </w:t>
-            </w:r>
             <w:r>
               <w:rPr>
                 <w:rFonts w:ascii="Arial Narrow" w:hAnsi="Arial Narrow" w:cs="Arial"/>
@@ -27272,38 +27838,15 @@
               </w:rPr>
               <w:t>13</w:t>
             </w:r>
-            <w:r>
-              <w:rPr>
-                <w:rFonts w:ascii="Arial Narrow" w:hAnsi="Arial Narrow" w:cs="Arial"/>
-                <w:sz w:val="22"/>
-                <w:szCs w:val="22"/>
-              </w:rPr>
-              <w:t>;</w:t>
-            </w:r>
           </w:p>
           <w:p>
             <w:pPr>
               <w:ind w:firstLine="0"/>
+              <w:jc w:val="center"/>
               <w:rPr>
                 <w:rFonts w:ascii="Arial Narrow" w:hAnsi="Arial Narrow" w:cs="Arial"/>
               </w:rPr>
             </w:pPr>
-            <w:r>
-              <w:rPr>
-                <w:rFonts w:ascii="Arial Narrow" w:hAnsi="Arial Narrow" w:cs="Arial"/>
-                <w:sz w:val="22"/>
-                <w:szCs w:val="22"/>
-              </w:rPr>
-              <w:t>5.</w:t>
-            </w:r>
-            <w:r>
-              <w:rPr>
-                <w:rFonts w:ascii="Arial Narrow" w:hAnsi="Arial Narrow" w:cs="Arial"/>
-                <w:sz w:val="22"/>
-                <w:szCs w:val="22"/>
-              </w:rPr>
-              <w:t xml:space="preserve"> Увести значення </w:t>
-            </w:r>
             <w:r>
               <w:rPr>
                 <w:rFonts w:ascii="Arial Narrow" w:hAnsi="Arial Narrow" w:cs="Arial"/>
@@ -27313,38 +27856,15 @@
               </w:rPr>
               <w:t>14</w:t>
             </w:r>
-            <w:r>
-              <w:rPr>
-                <w:rFonts w:ascii="Arial Narrow" w:hAnsi="Arial Narrow" w:cs="Arial"/>
-                <w:sz w:val="22"/>
-                <w:szCs w:val="22"/>
-              </w:rPr>
-              <w:t>;</w:t>
-            </w:r>
           </w:p>
           <w:p>
             <w:pPr>
               <w:ind w:firstLine="0"/>
+              <w:jc w:val="center"/>
               <w:rPr>
                 <w:rFonts w:ascii="Arial Narrow" w:hAnsi="Arial Narrow" w:cs="Arial"/>
               </w:rPr>
             </w:pPr>
-            <w:r>
-              <w:rPr>
-                <w:rFonts w:ascii="Arial Narrow" w:hAnsi="Arial Narrow" w:cs="Arial"/>
-                <w:sz w:val="22"/>
-                <w:szCs w:val="22"/>
-              </w:rPr>
-              <w:t>6.</w:t>
-            </w:r>
-            <w:r>
-              <w:rPr>
-                <w:rFonts w:ascii="Arial Narrow" w:hAnsi="Arial Narrow" w:cs="Arial"/>
-                <w:sz w:val="22"/>
-                <w:szCs w:val="22"/>
-              </w:rPr>
-              <w:t xml:space="preserve"> Увести значення </w:t>
-            </w:r>
             <w:r>
               <w:rPr>
                 <w:rFonts w:ascii="Arial Narrow" w:hAnsi="Arial Narrow" w:cs="Arial"/>
@@ -27353,14 +27873,6 @@
                 <w:lang w:val="uk-UA"/>
               </w:rPr>
               <w:t>15</w:t>
-            </w:r>
-            <w:r>
-              <w:rPr>
-                <w:rFonts w:ascii="Arial Narrow" w:hAnsi="Arial Narrow" w:cs="Arial"/>
-                <w:sz w:val="22"/>
-                <w:szCs w:val="22"/>
-              </w:rPr>
-              <w:t>;</w:t>
             </w:r>
           </w:p>
           <w:p>
@@ -27368,7 +27880,7 @@
               <w:widowControl w:val="0"/>
               <w:spacing w:line="240" w:lineRule="auto"/>
               <w:ind w:firstLine="0"/>
-              <w:jc w:val="left"/>
+              <w:jc w:val="center"/>
               <w:rPr>
                 <w:rFonts w:ascii="Arial" w:eastAsia="Arial" w:hAnsi="Arial" w:cs="Arial"/>
                 <w:sz w:val="20"/>
@@ -27381,33 +27893,9 @@
                 <w:rFonts w:ascii="Arial Narrow" w:hAnsi="Arial Narrow" w:cs="Arial"/>
                 <w:sz w:val="22"/>
                 <w:szCs w:val="22"/>
-              </w:rPr>
-              <w:t>7.</w:t>
-            </w:r>
-            <w:r>
-              <w:rPr>
-                <w:rFonts w:ascii="Arial Narrow" w:hAnsi="Arial Narrow" w:cs="Arial"/>
-                <w:sz w:val="22"/>
-                <w:szCs w:val="22"/>
-              </w:rPr>
-              <w:t xml:space="preserve"> Увести значення </w:t>
-            </w:r>
-            <w:r>
-              <w:rPr>
-                <w:rFonts w:ascii="Arial Narrow" w:hAnsi="Arial Narrow" w:cs="Arial"/>
-                <w:sz w:val="22"/>
-                <w:szCs w:val="22"/>
                 <w:lang w:val="uk-UA"/>
               </w:rPr>
               <w:t>16</w:t>
-            </w:r>
-            <w:r>
-              <w:rPr>
-                <w:rFonts w:ascii="Arial Narrow" w:hAnsi="Arial Narrow" w:cs="Arial"/>
-                <w:sz w:val="22"/>
-                <w:szCs w:val="22"/>
-              </w:rPr>
-              <w:t>;</w:t>
             </w:r>
           </w:p>
           <w:p>
@@ -27447,7 +27935,7 @@
               <w:widowControl w:val="0"/>
               <w:spacing w:line="240" w:lineRule="auto"/>
               <w:ind w:firstLine="0"/>
-              <w:jc w:val="left"/>
+              <w:jc w:val="center"/>
               <w:rPr>
                 <w:rFonts w:ascii="Courier New" w:eastAsia="Courier New" w:hAnsi="Courier New" w:cs="Courier New"/>
                 <w:sz w:val="20"/>
@@ -27481,7 +27969,7 @@
               <w:widowControl w:val="0"/>
               <w:spacing w:line="240" w:lineRule="auto"/>
               <w:ind w:firstLine="0"/>
-              <w:jc w:val="left"/>
+              <w:jc w:val="center"/>
               <w:rPr>
                 <w:rFonts w:ascii="Courier New" w:eastAsia="Courier New" w:hAnsi="Courier New" w:cs="Courier New"/>
                 <w:sz w:val="20"/>
@@ -27598,18 +28086,11 @@
           <w:p>
             <w:pPr>
               <w:ind w:firstLine="0"/>
+              <w:jc w:val="center"/>
               <w:rPr>
                 <w:rFonts w:ascii="Arial Narrow" w:hAnsi="Arial Narrow" w:cs="Arial"/>
               </w:rPr>
             </w:pPr>
-            <w:r>
-              <w:rPr>
-                <w:rFonts w:ascii="Arial Narrow" w:hAnsi="Arial Narrow" w:cs="Arial"/>
-                <w:sz w:val="22"/>
-                <w:szCs w:val="22"/>
-              </w:rPr>
-              <w:t xml:space="preserve">1. Увести значення </w:t>
-            </w:r>
             <w:r>
               <w:rPr>
                 <w:rFonts w:ascii="Arial Narrow" w:hAnsi="Arial Narrow" w:cs="Arial"/>
@@ -27619,62 +28100,15 @@
               </w:rPr>
               <w:t>5</w:t>
             </w:r>
-            <w:r>
-              <w:rPr>
-                <w:rFonts w:ascii="Arial Narrow" w:hAnsi="Arial Narrow" w:cs="Arial"/>
-                <w:sz w:val="22"/>
-                <w:szCs w:val="22"/>
-              </w:rPr>
-              <w:t>;</w:t>
-            </w:r>
           </w:p>
           <w:p>
             <w:pPr>
               <w:ind w:firstLine="0"/>
+              <w:jc w:val="center"/>
               <w:rPr>
                 <w:rFonts w:ascii="Arial Narrow" w:hAnsi="Arial Narrow" w:cs="Arial"/>
               </w:rPr>
             </w:pPr>
-            <w:r>
-              <w:rPr>
-                <w:rFonts w:ascii="Arial Narrow" w:hAnsi="Arial Narrow" w:cs="Arial"/>
-                <w:sz w:val="22"/>
-                <w:szCs w:val="22"/>
-              </w:rPr>
-              <w:t>2</w:t>
-            </w:r>
-            <w:r>
-              <w:rPr>
-                <w:rFonts w:ascii="Arial Narrow" w:hAnsi="Arial Narrow" w:cs="Arial"/>
-                <w:sz w:val="22"/>
-                <w:szCs w:val="22"/>
-              </w:rPr>
-              <w:t xml:space="preserve">. </w:t>
-            </w:r>
-            <w:r>
-              <w:rPr>
-                <w:rFonts w:ascii="Arial Narrow" w:hAnsi="Arial Narrow" w:cs="Arial"/>
-                <w:sz w:val="22"/>
-                <w:szCs w:val="22"/>
-              </w:rPr>
-              <w:t>У</w:t>
-            </w:r>
-            <w:r>
-              <w:rPr>
-                <w:rFonts w:ascii="Arial Narrow" w:hAnsi="Arial Narrow" w:cs="Arial"/>
-                <w:sz w:val="22"/>
-                <w:szCs w:val="22"/>
-              </w:rPr>
-              <w:t>вести значення</w:t>
-            </w:r>
-            <w:r>
-              <w:rPr>
-                <w:rFonts w:ascii="Arial Narrow" w:hAnsi="Arial Narrow" w:cs="Arial"/>
-                <w:sz w:val="22"/>
-                <w:szCs w:val="22"/>
-              </w:rPr>
-              <w:t xml:space="preserve"> </w:t>
-            </w:r>
             <w:r>
               <w:rPr>
                 <w:rFonts w:ascii="Arial Narrow" w:hAnsi="Arial Narrow" w:cs="Arial"/>
@@ -27684,30 +28118,15 @@
               </w:rPr>
               <w:t>7</w:t>
             </w:r>
-            <w:r>
-              <w:rPr>
-                <w:rFonts w:ascii="Arial Narrow" w:hAnsi="Arial Narrow" w:cs="Arial"/>
-                <w:sz w:val="22"/>
-                <w:szCs w:val="22"/>
-              </w:rPr>
-              <w:t>;</w:t>
-            </w:r>
           </w:p>
           <w:p>
             <w:pPr>
               <w:ind w:firstLine="0"/>
+              <w:jc w:val="center"/>
               <w:rPr>
                 <w:rFonts w:ascii="Arial Narrow" w:hAnsi="Arial Narrow" w:cs="Arial"/>
               </w:rPr>
             </w:pPr>
-            <w:r>
-              <w:rPr>
-                <w:rFonts w:ascii="Arial Narrow" w:hAnsi="Arial Narrow" w:cs="Arial"/>
-                <w:sz w:val="22"/>
-                <w:szCs w:val="22"/>
-              </w:rPr>
-              <w:t xml:space="preserve">3. Увести значення </w:t>
-            </w:r>
             <w:r>
               <w:rPr>
                 <w:rFonts w:ascii="Arial Narrow" w:hAnsi="Arial Narrow" w:cs="Arial"/>
@@ -27717,38 +28136,15 @@
               </w:rPr>
               <w:t>9</w:t>
             </w:r>
-            <w:r>
-              <w:rPr>
-                <w:rFonts w:ascii="Arial Narrow" w:hAnsi="Arial Narrow" w:cs="Arial"/>
-                <w:sz w:val="22"/>
-                <w:szCs w:val="22"/>
-              </w:rPr>
-              <w:t>;</w:t>
-            </w:r>
           </w:p>
           <w:p>
             <w:pPr>
               <w:ind w:firstLine="0"/>
+              <w:jc w:val="center"/>
               <w:rPr>
                 <w:rFonts w:ascii="Arial Narrow" w:hAnsi="Arial Narrow" w:cs="Arial"/>
               </w:rPr>
             </w:pPr>
-            <w:r>
-              <w:rPr>
-                <w:rFonts w:ascii="Arial Narrow" w:hAnsi="Arial Narrow" w:cs="Arial"/>
-                <w:sz w:val="22"/>
-                <w:szCs w:val="22"/>
-              </w:rPr>
-              <w:t>4.</w:t>
-            </w:r>
-            <w:r>
-              <w:rPr>
-                <w:rFonts w:ascii="Arial Narrow" w:hAnsi="Arial Narrow" w:cs="Arial"/>
-                <w:sz w:val="22"/>
-                <w:szCs w:val="22"/>
-              </w:rPr>
-              <w:t xml:space="preserve"> Увести значення </w:t>
-            </w:r>
             <w:r>
               <w:rPr>
                 <w:rFonts w:ascii="Arial Narrow" w:hAnsi="Arial Narrow" w:cs="Arial"/>
@@ -27758,38 +28154,15 @@
               </w:rPr>
               <w:t>7</w:t>
             </w:r>
-            <w:r>
-              <w:rPr>
-                <w:rFonts w:ascii="Arial Narrow" w:hAnsi="Arial Narrow" w:cs="Arial"/>
-                <w:sz w:val="22"/>
-                <w:szCs w:val="22"/>
-              </w:rPr>
-              <w:t>;</w:t>
-            </w:r>
           </w:p>
           <w:p>
             <w:pPr>
               <w:ind w:firstLine="0"/>
+              <w:jc w:val="center"/>
               <w:rPr>
                 <w:rFonts w:ascii="Arial Narrow" w:hAnsi="Arial Narrow" w:cs="Arial"/>
               </w:rPr>
             </w:pPr>
-            <w:r>
-              <w:rPr>
-                <w:rFonts w:ascii="Arial Narrow" w:hAnsi="Arial Narrow" w:cs="Arial"/>
-                <w:sz w:val="22"/>
-                <w:szCs w:val="22"/>
-              </w:rPr>
-              <w:t>5.</w:t>
-            </w:r>
-            <w:r>
-              <w:rPr>
-                <w:rFonts w:ascii="Arial Narrow" w:hAnsi="Arial Narrow" w:cs="Arial"/>
-                <w:sz w:val="22"/>
-                <w:szCs w:val="22"/>
-              </w:rPr>
-              <w:t xml:space="preserve"> Увести значення </w:t>
-            </w:r>
             <w:r>
               <w:rPr>
                 <w:rFonts w:ascii="Arial Narrow" w:hAnsi="Arial Narrow" w:cs="Arial"/>
@@ -27799,38 +28172,15 @@
               </w:rPr>
               <w:t>5</w:t>
             </w:r>
-            <w:r>
-              <w:rPr>
-                <w:rFonts w:ascii="Arial Narrow" w:hAnsi="Arial Narrow" w:cs="Arial"/>
-                <w:sz w:val="22"/>
-                <w:szCs w:val="22"/>
-              </w:rPr>
-              <w:t>;</w:t>
-            </w:r>
           </w:p>
           <w:p>
             <w:pPr>
               <w:ind w:firstLine="0"/>
+              <w:jc w:val="center"/>
               <w:rPr>
                 <w:rFonts w:ascii="Arial Narrow" w:hAnsi="Arial Narrow" w:cs="Arial"/>
               </w:rPr>
             </w:pPr>
-            <w:r>
-              <w:rPr>
-                <w:rFonts w:ascii="Arial Narrow" w:hAnsi="Arial Narrow" w:cs="Arial"/>
-                <w:sz w:val="22"/>
-                <w:szCs w:val="22"/>
-              </w:rPr>
-              <w:t>6.</w:t>
-            </w:r>
-            <w:r>
-              <w:rPr>
-                <w:rFonts w:ascii="Arial Narrow" w:hAnsi="Arial Narrow" w:cs="Arial"/>
-                <w:sz w:val="22"/>
-                <w:szCs w:val="22"/>
-              </w:rPr>
-              <w:t xml:space="preserve"> Увести значення </w:t>
-            </w:r>
             <w:r>
               <w:rPr>
                 <w:rFonts w:ascii="Arial Narrow" w:hAnsi="Arial Narrow" w:cs="Arial"/>
@@ -27839,14 +28189,6 @@
                 <w:lang w:val="uk-UA"/>
               </w:rPr>
               <w:t>3</w:t>
-            </w:r>
-            <w:r>
-              <w:rPr>
-                <w:rFonts w:ascii="Arial Narrow" w:hAnsi="Arial Narrow" w:cs="Arial"/>
-                <w:sz w:val="22"/>
-                <w:szCs w:val="22"/>
-              </w:rPr>
-              <w:t>;</w:t>
             </w:r>
           </w:p>
           <w:p>
@@ -27854,29 +28196,13 @@
               <w:widowControl w:val="0"/>
               <w:spacing w:line="240" w:lineRule="auto"/>
               <w:ind w:firstLine="0"/>
-              <w:jc w:val="left"/>
+              <w:jc w:val="center"/>
               <w:rPr>
                 <w:rFonts w:ascii="Arial" w:eastAsia="Arial" w:hAnsi="Arial" w:cs="Arial"/>
                 <w:sz w:val="20"/>
                 <w:szCs w:val="20"/>
               </w:rPr>
             </w:pPr>
-            <w:r>
-              <w:rPr>
-                <w:rFonts w:ascii="Arial Narrow" w:hAnsi="Arial Narrow" w:cs="Arial"/>
-                <w:sz w:val="22"/>
-                <w:szCs w:val="22"/>
-              </w:rPr>
-              <w:t>7.</w:t>
-            </w:r>
-            <w:r>
-              <w:rPr>
-                <w:rFonts w:ascii="Arial Narrow" w:hAnsi="Arial Narrow" w:cs="Arial"/>
-                <w:sz w:val="22"/>
-                <w:szCs w:val="22"/>
-              </w:rPr>
-              <w:t xml:space="preserve"> Увести значення </w:t>
-            </w:r>
             <w:r>
               <w:rPr>
                 <w:rFonts w:ascii="Arial Narrow" w:hAnsi="Arial Narrow" w:cs="Arial"/>
@@ -27885,14 +28211,6 @@
                 <w:lang w:val="uk-UA"/>
               </w:rPr>
               <w:t>5</w:t>
-            </w:r>
-            <w:r>
-              <w:rPr>
-                <w:rFonts w:ascii="Arial Narrow" w:hAnsi="Arial Narrow" w:cs="Arial"/>
-                <w:sz w:val="22"/>
-                <w:szCs w:val="22"/>
-              </w:rPr>
-              <w:t>;</w:t>
             </w:r>
           </w:p>
         </w:tc>
@@ -27918,7 +28236,7 @@
               <w:widowControl w:val="0"/>
               <w:spacing w:line="240" w:lineRule="auto"/>
               <w:ind w:firstLine="0"/>
-              <w:jc w:val="left"/>
+              <w:jc w:val="center"/>
               <w:rPr>
                 <w:rFonts w:ascii="Courier New" w:eastAsia="Courier New" w:hAnsi="Courier New" w:cs="Courier New"/>
                 <w:sz w:val="20"/>
@@ -27952,7 +28270,7 @@
               <w:widowControl w:val="0"/>
               <w:spacing w:line="240" w:lineRule="auto"/>
               <w:ind w:firstLine="0"/>
-              <w:jc w:val="left"/>
+              <w:jc w:val="center"/>
               <w:rPr>
                 <w:rFonts w:ascii="Courier New" w:eastAsia="Courier New" w:hAnsi="Courier New" w:cs="Courier New"/>
                 <w:sz w:val="20"/>
@@ -28070,18 +28388,11 @@
           <w:p>
             <w:pPr>
               <w:ind w:firstLine="0"/>
+              <w:jc w:val="center"/>
               <w:rPr>
                 <w:rFonts w:ascii="Arial Narrow" w:hAnsi="Arial Narrow" w:cs="Arial"/>
               </w:rPr>
             </w:pPr>
-            <w:r>
-              <w:rPr>
-                <w:rFonts w:ascii="Arial Narrow" w:hAnsi="Arial Narrow" w:cs="Arial"/>
-                <w:sz w:val="22"/>
-                <w:szCs w:val="22"/>
-              </w:rPr>
-              <w:t xml:space="preserve">1. Увести значення </w:t>
-            </w:r>
             <w:r>
               <w:rPr>
                 <w:rFonts w:ascii="Arial Narrow" w:hAnsi="Arial Narrow" w:cs="Arial"/>
@@ -28091,18 +28402,11 @@
               </w:rPr>
               <w:t>10</w:t>
             </w:r>
-            <w:r>
-              <w:rPr>
-                <w:rFonts w:ascii="Arial Narrow" w:hAnsi="Arial Narrow" w:cs="Arial"/>
-                <w:sz w:val="22"/>
-                <w:szCs w:val="22"/>
-              </w:rPr>
-              <w:t>;</w:t>
-            </w:r>
           </w:p>
           <w:p>
             <w:pPr>
               <w:ind w:firstLine="0"/>
+              <w:jc w:val="center"/>
               <w:rPr>
                 <w:rFonts w:ascii="Arial Narrow" w:hAnsi="Arial Narrow" w:cs="Arial"/>
               </w:rPr>
@@ -28113,72 +28417,17 @@
                 <w:sz w:val="22"/>
                 <w:szCs w:val="22"/>
               </w:rPr>
-              <w:t>2</w:t>
-            </w:r>
-            <w:r>
-              <w:rPr>
-                <w:rFonts w:ascii="Arial Narrow" w:hAnsi="Arial Narrow" w:cs="Arial"/>
-                <w:sz w:val="22"/>
-                <w:szCs w:val="22"/>
-              </w:rPr>
-              <w:t xml:space="preserve">. </w:t>
-            </w:r>
-            <w:r>
-              <w:rPr>
-                <w:rFonts w:ascii="Arial Narrow" w:hAnsi="Arial Narrow" w:cs="Arial"/>
-                <w:sz w:val="22"/>
-                <w:szCs w:val="22"/>
-              </w:rPr>
-              <w:t>У</w:t>
-            </w:r>
-            <w:r>
-              <w:rPr>
-                <w:rFonts w:ascii="Arial Narrow" w:hAnsi="Arial Narrow" w:cs="Arial"/>
-                <w:sz w:val="22"/>
-                <w:szCs w:val="22"/>
-              </w:rPr>
-              <w:t>вести значення</w:t>
-            </w:r>
-            <w:r>
-              <w:rPr>
-                <w:rFonts w:ascii="Arial Narrow" w:hAnsi="Arial Narrow" w:cs="Arial"/>
-                <w:sz w:val="22"/>
-                <w:szCs w:val="22"/>
-              </w:rPr>
-              <w:t xml:space="preserve"> </w:t>
-            </w:r>
-            <w:r>
-              <w:rPr>
-                <w:rFonts w:ascii="Arial Narrow" w:hAnsi="Arial Narrow" w:cs="Arial"/>
-                <w:sz w:val="22"/>
-                <w:szCs w:val="22"/>
-              </w:rPr>
               <w:t>14</w:t>
-            </w:r>
-            <w:r>
-              <w:rPr>
-                <w:rFonts w:ascii="Arial Narrow" w:hAnsi="Arial Narrow" w:cs="Arial"/>
-                <w:sz w:val="22"/>
-                <w:szCs w:val="22"/>
-              </w:rPr>
-              <w:t>;</w:t>
             </w:r>
           </w:p>
           <w:p>
             <w:pPr>
               <w:ind w:firstLine="0"/>
+              <w:jc w:val="center"/>
               <w:rPr>
                 <w:rFonts w:ascii="Arial Narrow" w:hAnsi="Arial Narrow" w:cs="Arial"/>
               </w:rPr>
             </w:pPr>
-            <w:r>
-              <w:rPr>
-                <w:rFonts w:ascii="Arial Narrow" w:hAnsi="Arial Narrow" w:cs="Arial"/>
-                <w:sz w:val="22"/>
-                <w:szCs w:val="22"/>
-              </w:rPr>
-              <w:t xml:space="preserve">3. Увести значення </w:t>
-            </w:r>
             <w:r>
               <w:rPr>
                 <w:rFonts w:ascii="Arial Narrow" w:hAnsi="Arial Narrow" w:cs="Arial"/>
@@ -28188,38 +28437,15 @@
               </w:rPr>
               <w:t>18</w:t>
             </w:r>
-            <w:r>
-              <w:rPr>
-                <w:rFonts w:ascii="Arial Narrow" w:hAnsi="Arial Narrow" w:cs="Arial"/>
-                <w:sz w:val="22"/>
-                <w:szCs w:val="22"/>
-              </w:rPr>
-              <w:t>;</w:t>
-            </w:r>
           </w:p>
           <w:p>
             <w:pPr>
               <w:ind w:firstLine="0"/>
+              <w:jc w:val="center"/>
               <w:rPr>
                 <w:rFonts w:ascii="Arial Narrow" w:hAnsi="Arial Narrow" w:cs="Arial"/>
               </w:rPr>
             </w:pPr>
-            <w:r>
-              <w:rPr>
-                <w:rFonts w:ascii="Arial Narrow" w:hAnsi="Arial Narrow" w:cs="Arial"/>
-                <w:sz w:val="22"/>
-                <w:szCs w:val="22"/>
-              </w:rPr>
-              <w:t>4.</w:t>
-            </w:r>
-            <w:r>
-              <w:rPr>
-                <w:rFonts w:ascii="Arial Narrow" w:hAnsi="Arial Narrow" w:cs="Arial"/>
-                <w:sz w:val="22"/>
-                <w:szCs w:val="22"/>
-              </w:rPr>
-              <w:t xml:space="preserve"> Увести значення </w:t>
-            </w:r>
             <w:r>
               <w:rPr>
                 <w:rFonts w:ascii="Arial Narrow" w:hAnsi="Arial Narrow" w:cs="Arial"/>
@@ -28229,38 +28455,15 @@
               </w:rPr>
               <w:t>20</w:t>
             </w:r>
-            <w:r>
-              <w:rPr>
-                <w:rFonts w:ascii="Arial Narrow" w:hAnsi="Arial Narrow" w:cs="Arial"/>
-                <w:sz w:val="22"/>
-                <w:szCs w:val="22"/>
-              </w:rPr>
-              <w:t>;</w:t>
-            </w:r>
           </w:p>
           <w:p>
             <w:pPr>
               <w:ind w:firstLine="0"/>
+              <w:jc w:val="center"/>
               <w:rPr>
                 <w:rFonts w:ascii="Arial Narrow" w:hAnsi="Arial Narrow" w:cs="Arial"/>
               </w:rPr>
             </w:pPr>
-            <w:r>
-              <w:rPr>
-                <w:rFonts w:ascii="Arial Narrow" w:hAnsi="Arial Narrow" w:cs="Arial"/>
-                <w:sz w:val="22"/>
-                <w:szCs w:val="22"/>
-              </w:rPr>
-              <w:t>5.</w:t>
-            </w:r>
-            <w:r>
-              <w:rPr>
-                <w:rFonts w:ascii="Arial Narrow" w:hAnsi="Arial Narrow" w:cs="Arial"/>
-                <w:sz w:val="22"/>
-                <w:szCs w:val="22"/>
-              </w:rPr>
-              <w:t xml:space="preserve"> Увести значення </w:t>
-            </w:r>
             <w:r>
               <w:rPr>
                 <w:rFonts w:ascii="Arial Narrow" w:hAnsi="Arial Narrow" w:cs="Arial"/>
@@ -28270,38 +28473,15 @@
               </w:rPr>
               <w:t>17</w:t>
             </w:r>
-            <w:r>
-              <w:rPr>
-                <w:rFonts w:ascii="Arial Narrow" w:hAnsi="Arial Narrow" w:cs="Arial"/>
-                <w:sz w:val="22"/>
-                <w:szCs w:val="22"/>
-              </w:rPr>
-              <w:t>;</w:t>
-            </w:r>
           </w:p>
           <w:p>
             <w:pPr>
               <w:ind w:firstLine="0"/>
+              <w:jc w:val="center"/>
               <w:rPr>
                 <w:rFonts w:ascii="Arial Narrow" w:hAnsi="Arial Narrow" w:cs="Arial"/>
               </w:rPr>
             </w:pPr>
-            <w:r>
-              <w:rPr>
-                <w:rFonts w:ascii="Arial Narrow" w:hAnsi="Arial Narrow" w:cs="Arial"/>
-                <w:sz w:val="22"/>
-                <w:szCs w:val="22"/>
-              </w:rPr>
-              <w:t>6.</w:t>
-            </w:r>
-            <w:r>
-              <w:rPr>
-                <w:rFonts w:ascii="Arial Narrow" w:hAnsi="Arial Narrow" w:cs="Arial"/>
-                <w:sz w:val="22"/>
-                <w:szCs w:val="22"/>
-              </w:rPr>
-              <w:t xml:space="preserve"> Увести значення </w:t>
-            </w:r>
             <w:r>
               <w:rPr>
                 <w:rFonts w:ascii="Arial Narrow" w:hAnsi="Arial Narrow" w:cs="Arial"/>
@@ -28310,14 +28490,6 @@
                 <w:lang w:val="uk-UA"/>
               </w:rPr>
               <w:t>15</w:t>
-            </w:r>
-            <w:r>
-              <w:rPr>
-                <w:rFonts w:ascii="Arial Narrow" w:hAnsi="Arial Narrow" w:cs="Arial"/>
-                <w:sz w:val="22"/>
-                <w:szCs w:val="22"/>
-              </w:rPr>
-              <w:t>;</w:t>
             </w:r>
           </w:p>
           <w:p>
@@ -28325,7 +28497,7 @@
               <w:widowControl w:val="0"/>
               <w:spacing w:line="240" w:lineRule="auto"/>
               <w:ind w:firstLine="0"/>
-              <w:jc w:val="left"/>
+              <w:jc w:val="center"/>
               <w:rPr>
                 <w:rFonts w:ascii="Arial" w:eastAsia="Arial" w:hAnsi="Arial" w:cs="Arial"/>
                 <w:sz w:val="20"/>
@@ -28338,33 +28510,9 @@
                 <w:rFonts w:ascii="Arial Narrow" w:hAnsi="Arial Narrow" w:cs="Arial"/>
                 <w:sz w:val="22"/>
                 <w:szCs w:val="22"/>
-              </w:rPr>
-              <w:t>7.</w:t>
-            </w:r>
-            <w:r>
-              <w:rPr>
-                <w:rFonts w:ascii="Arial Narrow" w:hAnsi="Arial Narrow" w:cs="Arial"/>
-                <w:sz w:val="22"/>
-                <w:szCs w:val="22"/>
-              </w:rPr>
-              <w:t xml:space="preserve"> Увести значення </w:t>
-            </w:r>
-            <w:r>
-              <w:rPr>
-                <w:rFonts w:ascii="Arial Narrow" w:hAnsi="Arial Narrow" w:cs="Arial"/>
-                <w:sz w:val="22"/>
-                <w:szCs w:val="22"/>
                 <w:lang w:val="uk-UA"/>
               </w:rPr>
               <w:t>17</w:t>
-            </w:r>
-            <w:r>
-              <w:rPr>
-                <w:rFonts w:ascii="Arial Narrow" w:hAnsi="Arial Narrow" w:cs="Arial"/>
-                <w:sz w:val="22"/>
-                <w:szCs w:val="22"/>
-              </w:rPr>
-              <w:t>;</w:t>
             </w:r>
           </w:p>
         </w:tc>
@@ -28390,7 +28538,7 @@
               <w:widowControl w:val="0"/>
               <w:spacing w:line="240" w:lineRule="auto"/>
               <w:ind w:firstLine="0"/>
-              <w:jc w:val="left"/>
+              <w:jc w:val="center"/>
               <w:rPr>
                 <w:rFonts w:ascii="Courier New" w:eastAsia="Courier New" w:hAnsi="Courier New" w:cs="Courier New"/>
                 <w:sz w:val="20"/>
@@ -28424,7 +28572,7 @@
               <w:widowControl w:val="0"/>
               <w:spacing w:line="240" w:lineRule="auto"/>
               <w:ind w:firstLine="0"/>
-              <w:jc w:val="left"/>
+              <w:jc w:val="center"/>
               <w:rPr>
                 <w:rFonts w:ascii="Courier New" w:eastAsia="Courier New" w:hAnsi="Courier New" w:cs="Courier New"/>
                 <w:sz w:val="20"/>
@@ -28539,18 +28687,11 @@
           <w:p>
             <w:pPr>
               <w:ind w:firstLine="0"/>
+              <w:jc w:val="center"/>
               <w:rPr>
                 <w:rFonts w:ascii="Arial Narrow" w:hAnsi="Arial Narrow" w:cs="Arial"/>
               </w:rPr>
             </w:pPr>
-            <w:r>
-              <w:rPr>
-                <w:rFonts w:ascii="Arial Narrow" w:hAnsi="Arial Narrow" w:cs="Arial"/>
-                <w:sz w:val="22"/>
-                <w:szCs w:val="22"/>
-              </w:rPr>
-              <w:t xml:space="preserve">1. Увести значення </w:t>
-            </w:r>
             <w:r>
               <w:rPr>
                 <w:rFonts w:ascii="Arial Narrow" w:hAnsi="Arial Narrow" w:cs="Arial"/>
@@ -28560,62 +28701,15 @@
               </w:rPr>
               <w:t>25</w:t>
             </w:r>
-            <w:r>
-              <w:rPr>
-                <w:rFonts w:ascii="Arial Narrow" w:hAnsi="Arial Narrow" w:cs="Arial"/>
-                <w:sz w:val="22"/>
-                <w:szCs w:val="22"/>
-              </w:rPr>
-              <w:t>;</w:t>
-            </w:r>
           </w:p>
           <w:p>
             <w:pPr>
               <w:ind w:firstLine="0"/>
+              <w:jc w:val="center"/>
               <w:rPr>
                 <w:rFonts w:ascii="Arial Narrow" w:hAnsi="Arial Narrow" w:cs="Arial"/>
               </w:rPr>
             </w:pPr>
-            <w:r>
-              <w:rPr>
-                <w:rFonts w:ascii="Arial Narrow" w:hAnsi="Arial Narrow" w:cs="Arial"/>
-                <w:sz w:val="22"/>
-                <w:szCs w:val="22"/>
-              </w:rPr>
-              <w:t>2</w:t>
-            </w:r>
-            <w:r>
-              <w:rPr>
-                <w:rFonts w:ascii="Arial Narrow" w:hAnsi="Arial Narrow" w:cs="Arial"/>
-                <w:sz w:val="22"/>
-                <w:szCs w:val="22"/>
-              </w:rPr>
-              <w:t xml:space="preserve">. </w:t>
-            </w:r>
-            <w:r>
-              <w:rPr>
-                <w:rFonts w:ascii="Arial Narrow" w:hAnsi="Arial Narrow" w:cs="Arial"/>
-                <w:sz w:val="22"/>
-                <w:szCs w:val="22"/>
-              </w:rPr>
-              <w:t>У</w:t>
-            </w:r>
-            <w:r>
-              <w:rPr>
-                <w:rFonts w:ascii="Arial Narrow" w:hAnsi="Arial Narrow" w:cs="Arial"/>
-                <w:sz w:val="22"/>
-                <w:szCs w:val="22"/>
-              </w:rPr>
-              <w:t>вести значення</w:t>
-            </w:r>
-            <w:r>
-              <w:rPr>
-                <w:rFonts w:ascii="Arial Narrow" w:hAnsi="Arial Narrow" w:cs="Arial"/>
-                <w:sz w:val="22"/>
-                <w:szCs w:val="22"/>
-              </w:rPr>
-              <w:t xml:space="preserve"> </w:t>
-            </w:r>
             <w:r>
               <w:rPr>
                 <w:rFonts w:ascii="Arial Narrow" w:hAnsi="Arial Narrow" w:cs="Arial"/>
@@ -28625,30 +28719,15 @@
               </w:rPr>
               <w:t>20</w:t>
             </w:r>
-            <w:r>
-              <w:rPr>
-                <w:rFonts w:ascii="Arial Narrow" w:hAnsi="Arial Narrow" w:cs="Arial"/>
-                <w:sz w:val="22"/>
-                <w:szCs w:val="22"/>
-              </w:rPr>
-              <w:t>;</w:t>
-            </w:r>
           </w:p>
           <w:p>
             <w:pPr>
               <w:ind w:firstLine="0"/>
+              <w:jc w:val="center"/>
               <w:rPr>
                 <w:rFonts w:ascii="Arial Narrow" w:hAnsi="Arial Narrow" w:cs="Arial"/>
               </w:rPr>
             </w:pPr>
-            <w:r>
-              <w:rPr>
-                <w:rFonts w:ascii="Arial Narrow" w:hAnsi="Arial Narrow" w:cs="Arial"/>
-                <w:sz w:val="22"/>
-                <w:szCs w:val="22"/>
-              </w:rPr>
-              <w:t xml:space="preserve">3. Увести значення </w:t>
-            </w:r>
             <w:r>
               <w:rPr>
                 <w:rFonts w:ascii="Arial Narrow" w:hAnsi="Arial Narrow" w:cs="Arial"/>
@@ -28666,38 +28745,15 @@
               </w:rPr>
               <w:t>3</w:t>
             </w:r>
-            <w:r>
-              <w:rPr>
-                <w:rFonts w:ascii="Arial Narrow" w:hAnsi="Arial Narrow" w:cs="Arial"/>
-                <w:sz w:val="22"/>
-                <w:szCs w:val="22"/>
-              </w:rPr>
-              <w:t>;</w:t>
-            </w:r>
           </w:p>
           <w:p>
             <w:pPr>
               <w:ind w:firstLine="0"/>
+              <w:jc w:val="center"/>
               <w:rPr>
                 <w:rFonts w:ascii="Arial Narrow" w:hAnsi="Arial Narrow" w:cs="Arial"/>
               </w:rPr>
             </w:pPr>
-            <w:r>
-              <w:rPr>
-                <w:rFonts w:ascii="Arial Narrow" w:hAnsi="Arial Narrow" w:cs="Arial"/>
-                <w:sz w:val="22"/>
-                <w:szCs w:val="22"/>
-              </w:rPr>
-              <w:t>4.</w:t>
-            </w:r>
-            <w:r>
-              <w:rPr>
-                <w:rFonts w:ascii="Arial Narrow" w:hAnsi="Arial Narrow" w:cs="Arial"/>
-                <w:sz w:val="22"/>
-                <w:szCs w:val="22"/>
-              </w:rPr>
-              <w:t xml:space="preserve"> Увести значення </w:t>
-            </w:r>
             <w:r>
               <w:rPr>
                 <w:rFonts w:ascii="Arial Narrow" w:hAnsi="Arial Narrow" w:cs="Arial"/>
@@ -28707,38 +28763,15 @@
               </w:rPr>
               <w:t>24</w:t>
             </w:r>
-            <w:r>
-              <w:rPr>
-                <w:rFonts w:ascii="Arial Narrow" w:hAnsi="Arial Narrow" w:cs="Arial"/>
-                <w:sz w:val="22"/>
-                <w:szCs w:val="22"/>
-              </w:rPr>
-              <w:t>;</w:t>
-            </w:r>
           </w:p>
           <w:p>
             <w:pPr>
               <w:ind w:firstLine="0"/>
+              <w:jc w:val="center"/>
               <w:rPr>
                 <w:rFonts w:ascii="Arial Narrow" w:hAnsi="Arial Narrow" w:cs="Arial"/>
               </w:rPr>
             </w:pPr>
-            <w:r>
-              <w:rPr>
-                <w:rFonts w:ascii="Arial Narrow" w:hAnsi="Arial Narrow" w:cs="Arial"/>
-                <w:sz w:val="22"/>
-                <w:szCs w:val="22"/>
-              </w:rPr>
-              <w:t>5.</w:t>
-            </w:r>
-            <w:r>
-              <w:rPr>
-                <w:rFonts w:ascii="Arial Narrow" w:hAnsi="Arial Narrow" w:cs="Arial"/>
-                <w:sz w:val="22"/>
-                <w:szCs w:val="22"/>
-              </w:rPr>
-              <w:t xml:space="preserve"> Увести значення </w:t>
-            </w:r>
             <w:r>
               <w:rPr>
                 <w:rFonts w:ascii="Arial Narrow" w:hAnsi="Arial Narrow" w:cs="Arial"/>
@@ -28748,38 +28781,15 @@
               </w:rPr>
               <w:t>19</w:t>
             </w:r>
-            <w:r>
-              <w:rPr>
-                <w:rFonts w:ascii="Arial Narrow" w:hAnsi="Arial Narrow" w:cs="Arial"/>
-                <w:sz w:val="22"/>
-                <w:szCs w:val="22"/>
-              </w:rPr>
-              <w:t>;</w:t>
-            </w:r>
           </w:p>
           <w:p>
             <w:pPr>
               <w:ind w:firstLine="0"/>
+              <w:jc w:val="center"/>
               <w:rPr>
                 <w:rFonts w:ascii="Arial Narrow" w:hAnsi="Arial Narrow" w:cs="Arial"/>
               </w:rPr>
             </w:pPr>
-            <w:r>
-              <w:rPr>
-                <w:rFonts w:ascii="Arial Narrow" w:hAnsi="Arial Narrow" w:cs="Arial"/>
-                <w:sz w:val="22"/>
-                <w:szCs w:val="22"/>
-              </w:rPr>
-              <w:t>6.</w:t>
-            </w:r>
-            <w:r>
-              <w:rPr>
-                <w:rFonts w:ascii="Arial Narrow" w:hAnsi="Arial Narrow" w:cs="Arial"/>
-                <w:sz w:val="22"/>
-                <w:szCs w:val="22"/>
-              </w:rPr>
-              <w:t xml:space="preserve"> Увести значення </w:t>
-            </w:r>
             <w:r>
               <w:rPr>
                 <w:rFonts w:ascii="Arial Narrow" w:hAnsi="Arial Narrow" w:cs="Arial"/>
@@ -28788,14 +28798,6 @@
                 <w:lang w:val="uk-UA"/>
               </w:rPr>
               <w:t>15</w:t>
-            </w:r>
-            <w:r>
-              <w:rPr>
-                <w:rFonts w:ascii="Arial Narrow" w:hAnsi="Arial Narrow" w:cs="Arial"/>
-                <w:sz w:val="22"/>
-                <w:szCs w:val="22"/>
-              </w:rPr>
-              <w:t>;</w:t>
             </w:r>
           </w:p>
           <w:p>
@@ -28803,29 +28805,13 @@
               <w:widowControl w:val="0"/>
               <w:spacing w:line="240" w:lineRule="auto"/>
               <w:ind w:firstLine="0"/>
-              <w:jc w:val="left"/>
+              <w:jc w:val="center"/>
               <w:rPr>
                 <w:rFonts w:ascii="Arial" w:eastAsia="Arial" w:hAnsi="Arial" w:cs="Arial"/>
                 <w:sz w:val="20"/>
                 <w:szCs w:val="20"/>
               </w:rPr>
             </w:pPr>
-            <w:r>
-              <w:rPr>
-                <w:rFonts w:ascii="Arial Narrow" w:hAnsi="Arial Narrow" w:cs="Arial"/>
-                <w:sz w:val="22"/>
-                <w:szCs w:val="22"/>
-              </w:rPr>
-              <w:t>7.</w:t>
-            </w:r>
-            <w:r>
-              <w:rPr>
-                <w:rFonts w:ascii="Arial Narrow" w:hAnsi="Arial Narrow" w:cs="Arial"/>
-                <w:sz w:val="22"/>
-                <w:szCs w:val="22"/>
-              </w:rPr>
-              <w:t xml:space="preserve"> Увести значення </w:t>
-            </w:r>
             <w:r>
               <w:rPr>
                 <w:rFonts w:ascii="Arial Narrow" w:hAnsi="Arial Narrow" w:cs="Arial"/>
@@ -28834,14 +28820,6 @@
                 <w:lang w:val="uk-UA"/>
               </w:rPr>
               <w:t>17</w:t>
-            </w:r>
-            <w:r>
-              <w:rPr>
-                <w:rFonts w:ascii="Arial Narrow" w:hAnsi="Arial Narrow" w:cs="Arial"/>
-                <w:sz w:val="22"/>
-                <w:szCs w:val="22"/>
-              </w:rPr>
-              <w:t>;</w:t>
             </w:r>
           </w:p>
         </w:tc>
@@ -28867,7 +28845,7 @@
               <w:widowControl w:val="0"/>
               <w:spacing w:line="240" w:lineRule="auto"/>
               <w:ind w:firstLine="0"/>
-              <w:jc w:val="left"/>
+              <w:jc w:val="center"/>
               <w:rPr>
                 <w:rFonts w:ascii="Courier New" w:eastAsia="Courier New" w:hAnsi="Courier New" w:cs="Courier New"/>
                 <w:sz w:val="20"/>
@@ -28901,7 +28879,7 @@
               <w:widowControl w:val="0"/>
               <w:spacing w:line="240" w:lineRule="auto"/>
               <w:ind w:firstLine="0"/>
-              <w:jc w:val="left"/>
+              <w:jc w:val="center"/>
               <w:rPr>
                 <w:rFonts w:ascii="Courier New" w:eastAsia="Courier New" w:hAnsi="Courier New" w:cs="Courier New"/>
                 <w:sz w:val="20"/>
@@ -29017,18 +28995,11 @@
           <w:p>
             <w:pPr>
               <w:ind w:firstLine="0"/>
+              <w:jc w:val="center"/>
               <w:rPr>
                 <w:rFonts w:ascii="Arial Narrow" w:hAnsi="Arial Narrow" w:cs="Arial"/>
               </w:rPr>
             </w:pPr>
-            <w:r>
-              <w:rPr>
-                <w:rFonts w:ascii="Arial Narrow" w:hAnsi="Arial Narrow" w:cs="Arial"/>
-                <w:sz w:val="22"/>
-                <w:szCs w:val="22"/>
-              </w:rPr>
-              <w:t xml:space="preserve">1. Увести значення </w:t>
-            </w:r>
             <w:r>
               <w:rPr>
                 <w:rFonts w:ascii="Arial Narrow" w:hAnsi="Arial Narrow" w:cs="Arial"/>
@@ -29038,62 +29009,15 @@
               </w:rPr>
               <w:t>3</w:t>
             </w:r>
-            <w:r>
-              <w:rPr>
-                <w:rFonts w:ascii="Arial Narrow" w:hAnsi="Arial Narrow" w:cs="Arial"/>
-                <w:sz w:val="22"/>
-                <w:szCs w:val="22"/>
-              </w:rPr>
-              <w:t>;</w:t>
-            </w:r>
           </w:p>
           <w:p>
             <w:pPr>
               <w:ind w:firstLine="0"/>
+              <w:jc w:val="center"/>
               <w:rPr>
                 <w:rFonts w:ascii="Arial Narrow" w:hAnsi="Arial Narrow" w:cs="Arial"/>
               </w:rPr>
             </w:pPr>
-            <w:r>
-              <w:rPr>
-                <w:rFonts w:ascii="Arial Narrow" w:hAnsi="Arial Narrow" w:cs="Arial"/>
-                <w:sz w:val="22"/>
-                <w:szCs w:val="22"/>
-              </w:rPr>
-              <w:t>2</w:t>
-            </w:r>
-            <w:r>
-              <w:rPr>
-                <w:rFonts w:ascii="Arial Narrow" w:hAnsi="Arial Narrow" w:cs="Arial"/>
-                <w:sz w:val="22"/>
-                <w:szCs w:val="22"/>
-              </w:rPr>
-              <w:t xml:space="preserve">. </w:t>
-            </w:r>
-            <w:r>
-              <w:rPr>
-                <w:rFonts w:ascii="Arial Narrow" w:hAnsi="Arial Narrow" w:cs="Arial"/>
-                <w:sz w:val="22"/>
-                <w:szCs w:val="22"/>
-              </w:rPr>
-              <w:t>У</w:t>
-            </w:r>
-            <w:r>
-              <w:rPr>
-                <w:rFonts w:ascii="Arial Narrow" w:hAnsi="Arial Narrow" w:cs="Arial"/>
-                <w:sz w:val="22"/>
-                <w:szCs w:val="22"/>
-              </w:rPr>
-              <w:t>вести значення</w:t>
-            </w:r>
-            <w:r>
-              <w:rPr>
-                <w:rFonts w:ascii="Arial Narrow" w:hAnsi="Arial Narrow" w:cs="Arial"/>
-                <w:sz w:val="22"/>
-                <w:szCs w:val="22"/>
-              </w:rPr>
-              <w:t xml:space="preserve"> </w:t>
-            </w:r>
             <w:r>
               <w:rPr>
                 <w:rFonts w:ascii="Arial Narrow" w:hAnsi="Arial Narrow" w:cs="Arial"/>
@@ -29103,30 +29027,15 @@
               </w:rPr>
               <w:t>5</w:t>
             </w:r>
-            <w:r>
-              <w:rPr>
-                <w:rFonts w:ascii="Arial Narrow" w:hAnsi="Arial Narrow" w:cs="Arial"/>
-                <w:sz w:val="22"/>
-                <w:szCs w:val="22"/>
-              </w:rPr>
-              <w:t>;</w:t>
-            </w:r>
           </w:p>
           <w:p>
             <w:pPr>
               <w:ind w:firstLine="0"/>
+              <w:jc w:val="center"/>
               <w:rPr>
                 <w:rFonts w:ascii="Arial Narrow" w:hAnsi="Arial Narrow" w:cs="Arial"/>
               </w:rPr>
             </w:pPr>
-            <w:r>
-              <w:rPr>
-                <w:rFonts w:ascii="Arial Narrow" w:hAnsi="Arial Narrow" w:cs="Arial"/>
-                <w:sz w:val="22"/>
-                <w:szCs w:val="22"/>
-              </w:rPr>
-              <w:t xml:space="preserve">3. Увести значення </w:t>
-            </w:r>
             <w:r>
               <w:rPr>
                 <w:rFonts w:ascii="Arial Narrow" w:hAnsi="Arial Narrow" w:cs="Arial"/>
@@ -29136,38 +29045,15 @@
               </w:rPr>
               <w:t>3</w:t>
             </w:r>
-            <w:r>
-              <w:rPr>
-                <w:rFonts w:ascii="Arial Narrow" w:hAnsi="Arial Narrow" w:cs="Arial"/>
-                <w:sz w:val="22"/>
-                <w:szCs w:val="22"/>
-              </w:rPr>
-              <w:t>;</w:t>
-            </w:r>
           </w:p>
           <w:p>
             <w:pPr>
               <w:ind w:firstLine="0"/>
+              <w:jc w:val="center"/>
               <w:rPr>
                 <w:rFonts w:ascii="Arial Narrow" w:hAnsi="Arial Narrow" w:cs="Arial"/>
               </w:rPr>
             </w:pPr>
-            <w:r>
-              <w:rPr>
-                <w:rFonts w:ascii="Arial Narrow" w:hAnsi="Arial Narrow" w:cs="Arial"/>
-                <w:sz w:val="22"/>
-                <w:szCs w:val="22"/>
-              </w:rPr>
-              <w:t>4.</w:t>
-            </w:r>
-            <w:r>
-              <w:rPr>
-                <w:rFonts w:ascii="Arial Narrow" w:hAnsi="Arial Narrow" w:cs="Arial"/>
-                <w:sz w:val="22"/>
-                <w:szCs w:val="22"/>
-              </w:rPr>
-              <w:t xml:space="preserve"> Увести значення </w:t>
-            </w:r>
             <w:r>
               <w:rPr>
                 <w:rFonts w:ascii="Arial Narrow" w:hAnsi="Arial Narrow" w:cs="Arial"/>
@@ -29177,38 +29063,15 @@
               </w:rPr>
               <w:t>7</w:t>
             </w:r>
-            <w:r>
-              <w:rPr>
-                <w:rFonts w:ascii="Arial Narrow" w:hAnsi="Arial Narrow" w:cs="Arial"/>
-                <w:sz w:val="22"/>
-                <w:szCs w:val="22"/>
-              </w:rPr>
-              <w:t>;</w:t>
-            </w:r>
           </w:p>
           <w:p>
             <w:pPr>
               <w:ind w:firstLine="0"/>
+              <w:jc w:val="center"/>
               <w:rPr>
                 <w:rFonts w:ascii="Arial Narrow" w:hAnsi="Arial Narrow" w:cs="Arial"/>
               </w:rPr>
             </w:pPr>
-            <w:r>
-              <w:rPr>
-                <w:rFonts w:ascii="Arial Narrow" w:hAnsi="Arial Narrow" w:cs="Arial"/>
-                <w:sz w:val="22"/>
-                <w:szCs w:val="22"/>
-              </w:rPr>
-              <w:t>5.</w:t>
-            </w:r>
-            <w:r>
-              <w:rPr>
-                <w:rFonts w:ascii="Arial Narrow" w:hAnsi="Arial Narrow" w:cs="Arial"/>
-                <w:sz w:val="22"/>
-                <w:szCs w:val="22"/>
-              </w:rPr>
-              <w:t xml:space="preserve"> Увести значення </w:t>
-            </w:r>
             <w:r>
               <w:rPr>
                 <w:rFonts w:ascii="Arial Narrow" w:hAnsi="Arial Narrow" w:cs="Arial"/>
@@ -29218,38 +29081,15 @@
               </w:rPr>
               <w:t>10</w:t>
             </w:r>
-            <w:r>
-              <w:rPr>
-                <w:rFonts w:ascii="Arial Narrow" w:hAnsi="Arial Narrow" w:cs="Arial"/>
-                <w:sz w:val="22"/>
-                <w:szCs w:val="22"/>
-              </w:rPr>
-              <w:t>;</w:t>
-            </w:r>
           </w:p>
           <w:p>
             <w:pPr>
               <w:ind w:firstLine="0"/>
+              <w:jc w:val="center"/>
               <w:rPr>
                 <w:rFonts w:ascii="Arial Narrow" w:hAnsi="Arial Narrow" w:cs="Arial"/>
               </w:rPr>
             </w:pPr>
-            <w:r>
-              <w:rPr>
-                <w:rFonts w:ascii="Arial Narrow" w:hAnsi="Arial Narrow" w:cs="Arial"/>
-                <w:sz w:val="22"/>
-                <w:szCs w:val="22"/>
-              </w:rPr>
-              <w:t>6.</w:t>
-            </w:r>
-            <w:r>
-              <w:rPr>
-                <w:rFonts w:ascii="Arial Narrow" w:hAnsi="Arial Narrow" w:cs="Arial"/>
-                <w:sz w:val="22"/>
-                <w:szCs w:val="22"/>
-              </w:rPr>
-              <w:t xml:space="preserve"> Увести значення </w:t>
-            </w:r>
             <w:r>
               <w:rPr>
                 <w:rFonts w:ascii="Arial Narrow" w:hAnsi="Arial Narrow" w:cs="Arial"/>
@@ -29258,14 +29098,6 @@
                 <w:lang w:val="uk-UA"/>
               </w:rPr>
               <w:t>11</w:t>
-            </w:r>
-            <w:r>
-              <w:rPr>
-                <w:rFonts w:ascii="Arial Narrow" w:hAnsi="Arial Narrow" w:cs="Arial"/>
-                <w:sz w:val="22"/>
-                <w:szCs w:val="22"/>
-              </w:rPr>
-              <w:t>;</w:t>
             </w:r>
           </w:p>
           <w:p>
@@ -29273,7 +29105,7 @@
               <w:widowControl w:val="0"/>
               <w:spacing w:line="240" w:lineRule="auto"/>
               <w:ind w:firstLine="0"/>
-              <w:jc w:val="left"/>
+              <w:jc w:val="center"/>
               <w:rPr>
                 <w:rFonts w:ascii="Arial" w:eastAsia="Arial" w:hAnsi="Arial" w:cs="Arial"/>
                 <w:sz w:val="20"/>
@@ -29286,33 +29118,9 @@
                 <w:rFonts w:ascii="Arial Narrow" w:hAnsi="Arial Narrow" w:cs="Arial"/>
                 <w:sz w:val="22"/>
                 <w:szCs w:val="22"/>
-              </w:rPr>
-              <w:t>7.</w:t>
-            </w:r>
-            <w:r>
-              <w:rPr>
-                <w:rFonts w:ascii="Arial Narrow" w:hAnsi="Arial Narrow" w:cs="Arial"/>
-                <w:sz w:val="22"/>
-                <w:szCs w:val="22"/>
-              </w:rPr>
-              <w:t xml:space="preserve"> Увести значення </w:t>
-            </w:r>
-            <w:r>
-              <w:rPr>
-                <w:rFonts w:ascii="Arial Narrow" w:hAnsi="Arial Narrow" w:cs="Arial"/>
-                <w:sz w:val="22"/>
-                <w:szCs w:val="22"/>
                 <w:lang w:val="uk-UA"/>
               </w:rPr>
               <w:t>9</w:t>
-            </w:r>
-            <w:r>
-              <w:rPr>
-                <w:rFonts w:ascii="Arial Narrow" w:hAnsi="Arial Narrow" w:cs="Arial"/>
-                <w:sz w:val="22"/>
-                <w:szCs w:val="22"/>
-              </w:rPr>
-              <w:t>;</w:t>
             </w:r>
           </w:p>
         </w:tc>
@@ -29338,7 +29146,7 @@
               <w:widowControl w:val="0"/>
               <w:spacing w:line="240" w:lineRule="auto"/>
               <w:ind w:firstLine="0"/>
-              <w:jc w:val="left"/>
+              <w:jc w:val="center"/>
               <w:rPr>
                 <w:rFonts w:ascii="Courier New" w:eastAsia="Courier New" w:hAnsi="Courier New" w:cs="Courier New"/>
                 <w:sz w:val="20"/>
@@ -29372,7 +29180,7 @@
               <w:widowControl w:val="0"/>
               <w:spacing w:line="240" w:lineRule="auto"/>
               <w:ind w:firstLine="0"/>
-              <w:jc w:val="left"/>
+              <w:jc w:val="center"/>
               <w:rPr>
                 <w:rFonts w:ascii="Courier New" w:eastAsia="Courier New" w:hAnsi="Courier New" w:cs="Courier New"/>
                 <w:sz w:val="20"/>
@@ -29996,6 +29804,7 @@
                 <w:lang w:val="en-US"/>
               </w:rPr>
             </w:pPr>
+            <w:proofErr w:type="spellStart"/>
             <w:r>
               <w:rPr>
                 <w:sz w:val="24"/>
@@ -30003,6 +29812,7 @@
               </w:rPr>
               <w:t>Назва</w:t>
             </w:r>
+            <w:proofErr w:type="spellEnd"/>
             <w:r>
               <w:rPr>
                 <w:sz w:val="24"/>
@@ -30011,7 +29821,6 @@
               </w:rPr>
               <w:t xml:space="preserve"> </w:t>
             </w:r>
-            <w:proofErr w:type="spellStart"/>
             <w:r>
               <w:rPr>
                 <w:sz w:val="24"/>
@@ -30019,7 +29828,6 @@
               </w:rPr>
               <w:t>проекта</w:t>
             </w:r>
-            <w:proofErr w:type="spellEnd"/>
             <w:r>
               <w:rPr>
                 <w:sz w:val="24"/>
@@ -30280,7 +30088,7 @@
                 <w:szCs w:val="24"/>
                 <w:lang w:val="uk-UA"/>
               </w:rPr>
-              <w:t>Системний</w:t>
+              <w:t>Модульний</w:t>
             </w:r>
           </w:p>
         </w:tc>
@@ -31100,7 +30908,7 @@
               <w:widowControl w:val="0"/>
               <w:spacing w:line="240" w:lineRule="auto"/>
               <w:ind w:firstLine="0"/>
-              <w:jc w:val="left"/>
+              <w:jc w:val="center"/>
               <w:rPr>
                 <w:rFonts w:ascii="Arial" w:eastAsia="Arial" w:hAnsi="Arial" w:cs="Arial"/>
                 <w:sz w:val="20"/>
@@ -31115,7 +30923,7 @@
                 <w:szCs w:val="20"/>
                 <w:lang w:val="uk-UA"/>
               </w:rPr>
-              <w:t>1. Увести 50</w:t>
+              <w:t>50</w:t>
             </w:r>
           </w:p>
           <w:p>
@@ -31123,7 +30931,7 @@
               <w:widowControl w:val="0"/>
               <w:spacing w:line="240" w:lineRule="auto"/>
               <w:ind w:firstLine="0"/>
-              <w:jc w:val="left"/>
+              <w:jc w:val="center"/>
               <w:rPr>
                 <w:rFonts w:ascii="Arial" w:eastAsia="Arial" w:hAnsi="Arial" w:cs="Arial"/>
                 <w:sz w:val="20"/>
@@ -31155,7 +30963,7 @@
               <w:widowControl w:val="0"/>
               <w:spacing w:line="240" w:lineRule="auto"/>
               <w:ind w:firstLine="0"/>
-              <w:jc w:val="left"/>
+              <w:jc w:val="center"/>
               <w:rPr>
                 <w:rFonts w:ascii="Courier New" w:eastAsia="Courier New" w:hAnsi="Courier New" w:cs="Courier New"/>
                 <w:sz w:val="20"/>
@@ -31305,7 +31113,7 @@
               <w:widowControl w:val="0"/>
               <w:spacing w:line="240" w:lineRule="auto"/>
               <w:ind w:firstLine="0"/>
-              <w:jc w:val="left"/>
+              <w:jc w:val="center"/>
               <w:rPr>
                 <w:rFonts w:ascii="Arial" w:eastAsia="Arial" w:hAnsi="Arial" w:cs="Arial"/>
                 <w:sz w:val="20"/>
@@ -31320,7 +31128,7 @@
                 <w:szCs w:val="20"/>
                 <w:lang w:val="uk-UA"/>
               </w:rPr>
-              <w:t>1. Увести 500</w:t>
+              <w:t>500</w:t>
             </w:r>
           </w:p>
           <w:p>
@@ -31328,7 +31136,7 @@
               <w:widowControl w:val="0"/>
               <w:spacing w:line="240" w:lineRule="auto"/>
               <w:ind w:firstLine="0"/>
-              <w:jc w:val="left"/>
+              <w:jc w:val="center"/>
               <w:rPr>
                 <w:rFonts w:ascii="Arial" w:eastAsia="Arial" w:hAnsi="Arial" w:cs="Arial"/>
                 <w:sz w:val="20"/>
@@ -31359,7 +31167,7 @@
               <w:widowControl w:val="0"/>
               <w:spacing w:line="240" w:lineRule="auto"/>
               <w:ind w:firstLine="0"/>
-              <w:jc w:val="left"/>
+              <w:jc w:val="center"/>
               <w:rPr>
                 <w:rFonts w:ascii="Courier New" w:eastAsia="Courier New" w:hAnsi="Courier New" w:cs="Courier New"/>
                 <w:sz w:val="20"/>
@@ -31508,7 +31316,7 @@
               <w:widowControl w:val="0"/>
               <w:spacing w:line="240" w:lineRule="auto"/>
               <w:ind w:firstLine="0"/>
-              <w:jc w:val="left"/>
+              <w:jc w:val="center"/>
               <w:rPr>
                 <w:rFonts w:ascii="Arial" w:eastAsia="Arial" w:hAnsi="Arial" w:cs="Arial"/>
                 <w:sz w:val="20"/>
@@ -31523,7 +31331,7 @@
                 <w:szCs w:val="20"/>
                 <w:lang w:val="uk-UA"/>
               </w:rPr>
-              <w:t>1. Увести 5000</w:t>
+              <w:t>5000</w:t>
             </w:r>
           </w:p>
           <w:p>
@@ -31531,7 +31339,7 @@
               <w:widowControl w:val="0"/>
               <w:spacing w:line="240" w:lineRule="auto"/>
               <w:ind w:firstLine="0"/>
-              <w:jc w:val="left"/>
+              <w:jc w:val="center"/>
               <w:rPr>
                 <w:rFonts w:ascii="Arial" w:eastAsia="Arial" w:hAnsi="Arial" w:cs="Arial"/>
                 <w:sz w:val="20"/>
@@ -31563,7 +31371,7 @@
               <w:widowControl w:val="0"/>
               <w:spacing w:line="240" w:lineRule="auto"/>
               <w:ind w:firstLine="0"/>
-              <w:jc w:val="left"/>
+              <w:jc w:val="center"/>
               <w:rPr>
                 <w:rFonts w:ascii="Courier New" w:eastAsia="Courier New" w:hAnsi="Courier New" w:cs="Courier New"/>
                 <w:sz w:val="20"/>
@@ -31711,7 +31519,7 @@
               <w:widowControl w:val="0"/>
               <w:spacing w:line="240" w:lineRule="auto"/>
               <w:ind w:firstLine="0"/>
-              <w:jc w:val="left"/>
+              <w:jc w:val="center"/>
               <w:rPr>
                 <w:rFonts w:ascii="Arial" w:eastAsia="Arial" w:hAnsi="Arial" w:cs="Arial"/>
                 <w:sz w:val="20"/>
@@ -31726,7 +31534,7 @@
                 <w:szCs w:val="20"/>
                 <w:lang w:val="uk-UA"/>
               </w:rPr>
-              <w:t>1. Увести 50000</w:t>
+              <w:t>50000</w:t>
             </w:r>
           </w:p>
           <w:p>
@@ -31734,7 +31542,7 @@
               <w:widowControl w:val="0"/>
               <w:spacing w:line="240" w:lineRule="auto"/>
               <w:ind w:firstLine="0"/>
-              <w:jc w:val="left"/>
+              <w:jc w:val="center"/>
               <w:rPr>
                 <w:rFonts w:ascii="Arial" w:eastAsia="Arial" w:hAnsi="Arial" w:cs="Arial"/>
                 <w:sz w:val="20"/>
@@ -31768,7 +31576,7 @@
               </w:tabs>
               <w:spacing w:line="240" w:lineRule="auto"/>
               <w:ind w:firstLine="0"/>
-              <w:jc w:val="left"/>
+              <w:jc w:val="center"/>
               <w:rPr>
                 <w:rFonts w:ascii="Courier New" w:eastAsia="Courier New" w:hAnsi="Courier New" w:cs="Courier New"/>
                 <w:sz w:val="20"/>
@@ -31917,7 +31725,7 @@
               <w:widowControl w:val="0"/>
               <w:spacing w:line="240" w:lineRule="auto"/>
               <w:ind w:firstLine="0"/>
-              <w:jc w:val="left"/>
+              <w:jc w:val="center"/>
               <w:rPr>
                 <w:rFonts w:ascii="Arial" w:eastAsia="Arial" w:hAnsi="Arial" w:cs="Arial"/>
                 <w:sz w:val="20"/>
@@ -31932,7 +31740,7 @@
                 <w:szCs w:val="20"/>
                 <w:lang w:val="uk-UA"/>
               </w:rPr>
-              <w:t>1. Увести 70000</w:t>
+              <w:t>70000</w:t>
             </w:r>
           </w:p>
           <w:p>
@@ -31940,7 +31748,7 @@
               <w:widowControl w:val="0"/>
               <w:spacing w:line="240" w:lineRule="auto"/>
               <w:ind w:firstLine="0"/>
-              <w:jc w:val="left"/>
+              <w:jc w:val="center"/>
               <w:rPr>
                 <w:rFonts w:ascii="Arial" w:eastAsia="Arial" w:hAnsi="Arial" w:cs="Arial"/>
                 <w:sz w:val="20"/>
@@ -31972,7 +31780,7 @@
               <w:widowControl w:val="0"/>
               <w:spacing w:line="240" w:lineRule="auto"/>
               <w:ind w:firstLine="0"/>
-              <w:jc w:val="left"/>
+              <w:jc w:val="center"/>
               <w:rPr>
                 <w:rFonts w:ascii="Courier New" w:eastAsia="Courier New" w:hAnsi="Courier New" w:cs="Courier New"/>
                 <w:sz w:val="20"/>

</xml_diff>